<commit_message>
update cho wang gà
</commit_message>
<xml_diff>
--- a/!Các bài tập/Res_BTH9.docx
+++ b/!Các bài tập/Res_BTH9.docx
@@ -78,7 +78,40 @@
     <w:p>
       <w:pPr>
         <w:jc w:val="center"/>
+        <w:rPr>
+          <w:rFonts w:ascii="Times New Roman" w:hAnsi="Times New Roman" w:cs="Times New Roman"/>
+          <w:color w:val="808080" w:themeColor="background1" w:themeShade="80"/>
+          <w:sz w:val="16"/>
+          <w:szCs w:val="16"/>
+        </w:rPr>
       </w:pPr>
+      <w:r>
+        <w:rPr>
+          <w:rFonts w:ascii="Times New Roman" w:hAnsi="Times New Roman" w:cs="Times New Roman"/>
+          <w:color w:val="808080" w:themeColor="background1" w:themeShade="80"/>
+          <w:sz w:val="16"/>
+          <w:szCs w:val="16"/>
+        </w:rPr>
+        <w:t xml:space="preserve">Sơ đồ </w:t>
+      </w:r>
+      <w:r>
+        <w:rPr>
+          <w:rFonts w:ascii="Times New Roman" w:hAnsi="Times New Roman" w:cs="Times New Roman"/>
+          <w:color w:val="808080" w:themeColor="background1" w:themeShade="80"/>
+          <w:sz w:val="16"/>
+          <w:szCs w:val="16"/>
+        </w:rPr>
+        <w:t xml:space="preserve">thực thể kết hợp </w:t>
+      </w:r>
+      <w:r>
+        <w:rPr>
+          <w:rFonts w:ascii="Times New Roman" w:hAnsi="Times New Roman" w:cs="Times New Roman"/>
+          <w:color w:val="808080" w:themeColor="background1" w:themeShade="80"/>
+          <w:sz w:val="16"/>
+          <w:szCs w:val="16"/>
+        </w:rPr>
+        <w:t>ERD</w:t>
+      </w:r>
     </w:p>
     <w:p>
       <w:pPr>
@@ -116,15 +149,7 @@
           <w:sz w:val="26"/>
           <w:szCs w:val="26"/>
         </w:rPr>
-        <w:t>NhanVien</w:t>
-      </w:r>
-      <w:r>
-        <w:rPr>
-          <w:rFonts w:ascii="Times New Roman" w:eastAsia="Times New Roman" w:hAnsi="Times New Roman" w:cs="Times New Roman"/>
-          <w:sz w:val="26"/>
-          <w:szCs w:val="26"/>
-        </w:rPr>
-        <w:t>(</w:t>
+        <w:t>NhanVien(</w:t>
       </w:r>
       <w:r>
         <w:rPr>
@@ -209,15 +234,7 @@
           <w:sz w:val="26"/>
           <w:szCs w:val="26"/>
         </w:rPr>
-        <w:t>HoaDon</w:t>
-      </w:r>
-      <w:r>
-        <w:rPr>
-          <w:rFonts w:ascii="Times New Roman" w:eastAsia="Times New Roman" w:hAnsi="Times New Roman" w:cs="Times New Roman"/>
-          <w:sz w:val="26"/>
-          <w:szCs w:val="26"/>
-        </w:rPr>
-        <w:t>(</w:t>
+        <w:t>HoaDon(</w:t>
       </w:r>
       <w:r>
         <w:rPr>

</xml_diff>

<commit_message>
update tiếp phần của Lộc
</commit_message>
<xml_diff>
--- a/!Các bài tập/Res_BTH9.docx
+++ b/!Các bài tập/Res_BTH9.docx
@@ -5,7 +5,7 @@
     <w:p>
       <w:pPr>
         <w:pStyle w:val="Heading3"/>
-        <w:spacing w:before="0" w:after="160"/>
+        <w:spacing w:before="0" w:after="160" w:line="360" w:lineRule="auto"/>
         <w:ind w:left="720"/>
         <w:rPr>
           <w:rFonts w:ascii="Times New Roman" w:eastAsia="Times New Roman" w:hAnsi="Times New Roman" w:cs="Times New Roman"/>
@@ -26,17 +26,26 @@
     </w:p>
     <w:p>
       <w:pPr>
+        <w:spacing w:line="360" w:lineRule="auto"/>
         <w:jc w:val="center"/>
+        <w:rPr>
+          <w:rFonts w:ascii="Times New Roman" w:hAnsi="Times New Roman" w:cs="Times New Roman"/>
+          <w:sz w:val="26"/>
+          <w:szCs w:val="26"/>
+        </w:rPr>
       </w:pPr>
       <w:r>
         <w:rPr>
+          <w:rFonts w:ascii="Times New Roman" w:hAnsi="Times New Roman" w:cs="Times New Roman"/>
           <w:noProof/>
+          <w:sz w:val="26"/>
+          <w:szCs w:val="26"/>
         </w:rPr>
         <w:drawing>
-          <wp:inline distT="0" distB="0" distL="0" distR="0" wp14:anchorId="2F32104C" wp14:editId="34890F95">
-            <wp:extent cx="6013413" cy="3609975"/>
-            <wp:effectExtent l="0" t="0" r="6985" b="0"/>
-            <wp:docPr id="12" name="Picture 12" descr="Diagram&#10;&#10;Description automatically generated"/>
+          <wp:inline distT="0" distB="0" distL="0" distR="0" wp14:anchorId="544B9659" wp14:editId="3862D2EA">
+            <wp:extent cx="6537008" cy="3924300"/>
+            <wp:effectExtent l="0" t="0" r="0" b="0"/>
+            <wp:docPr id="3" name="Picture 3"/>
             <wp:cNvGraphicFramePr>
               <a:graphicFrameLocks xmlns:a="http://schemas.openxmlformats.org/drawingml/2006/main" noChangeAspect="1"/>
             </wp:cNvGraphicFramePr>
@@ -44,11 +53,11 @@
               <a:graphicData uri="http://schemas.openxmlformats.org/drawingml/2006/picture">
                 <pic:pic xmlns:pic="http://schemas.openxmlformats.org/drawingml/2006/picture">
                   <pic:nvPicPr>
-                    <pic:cNvPr id="12" name="Picture 12" descr="Diagram&#10;&#10;Description automatically generated"/>
+                    <pic:cNvPr id="3" name="Picture 3"/>
                     <pic:cNvPicPr/>
                   </pic:nvPicPr>
                   <pic:blipFill>
-                    <a:blip r:embed="rId5" cstate="print">
+                    <a:blip r:embed="rId6">
                       <a:extLst>
                         <a:ext uri="{28A0092B-C50C-407E-A947-70E740481C1C}">
                           <a14:useLocalDpi xmlns:a14="http://schemas.microsoft.com/office/drawing/2010/main" val="0"/>
@@ -62,7 +71,7 @@
                   <pic:spPr>
                     <a:xfrm>
                       <a:off x="0" y="0"/>
-                      <a:ext cx="6064964" cy="3640922"/>
+                      <a:ext cx="6545351" cy="3929309"/>
                     </a:xfrm>
                     <a:prstGeom prst="rect">
                       <a:avLst/>
@@ -77,46 +86,29 @@
     </w:p>
     <w:p>
       <w:pPr>
+        <w:spacing w:line="360" w:lineRule="auto"/>
         <w:jc w:val="center"/>
         <w:rPr>
           <w:rFonts w:ascii="Times New Roman" w:hAnsi="Times New Roman" w:cs="Times New Roman"/>
           <w:color w:val="808080" w:themeColor="background1" w:themeShade="80"/>
-          <w:sz w:val="16"/>
-          <w:szCs w:val="16"/>
+          <w:sz w:val="26"/>
+          <w:szCs w:val="26"/>
         </w:rPr>
       </w:pPr>
       <w:r>
         <w:rPr>
           <w:rFonts w:ascii="Times New Roman" w:hAnsi="Times New Roman" w:cs="Times New Roman"/>
           <w:color w:val="808080" w:themeColor="background1" w:themeShade="80"/>
-          <w:sz w:val="16"/>
-          <w:szCs w:val="16"/>
-        </w:rPr>
-        <w:t xml:space="preserve">Sơ đồ </w:t>
-      </w:r>
-      <w:r>
-        <w:rPr>
-          <w:rFonts w:ascii="Times New Roman" w:hAnsi="Times New Roman" w:cs="Times New Roman"/>
-          <w:color w:val="808080" w:themeColor="background1" w:themeShade="80"/>
-          <w:sz w:val="16"/>
-          <w:szCs w:val="16"/>
-        </w:rPr>
-        <w:t xml:space="preserve">thực thể kết hợp </w:t>
-      </w:r>
-      <w:r>
-        <w:rPr>
-          <w:rFonts w:ascii="Times New Roman" w:hAnsi="Times New Roman" w:cs="Times New Roman"/>
-          <w:color w:val="808080" w:themeColor="background1" w:themeShade="80"/>
-          <w:sz w:val="16"/>
-          <w:szCs w:val="16"/>
-        </w:rPr>
-        <w:t>ERD</w:t>
+          <w:sz w:val="26"/>
+          <w:szCs w:val="26"/>
+        </w:rPr>
+        <w:t>Sơ đồ thực thể kết hợp ERD</w:t>
       </w:r>
     </w:p>
     <w:p>
       <w:pPr>
         <w:pStyle w:val="Heading3"/>
-        <w:spacing w:before="0" w:after="160"/>
+        <w:spacing w:before="0" w:after="160" w:line="360" w:lineRule="auto"/>
         <w:ind w:left="720"/>
         <w:rPr>
           <w:rFonts w:ascii="Times New Roman" w:eastAsia="Times New Roman" w:hAnsi="Times New Roman" w:cs="Times New Roman"/>
@@ -137,6 +129,7 @@
     </w:p>
     <w:p>
       <w:pPr>
+        <w:spacing w:line="360" w:lineRule="auto"/>
         <w:rPr>
           <w:rFonts w:ascii="Times New Roman" w:eastAsia="Times New Roman" w:hAnsi="Times New Roman" w:cs="Times New Roman"/>
           <w:sz w:val="26"/>
@@ -166,7 +159,39 @@
           <w:sz w:val="26"/>
           <w:szCs w:val="26"/>
         </w:rPr>
-        <w:t xml:space="preserve">, tenNV, cmnd, SDT, </w:t>
+        <w:t xml:space="preserve">, tenNV, </w:t>
+      </w:r>
+      <w:r>
+        <w:rPr>
+          <w:rFonts w:ascii="Times New Roman" w:eastAsia="Times New Roman" w:hAnsi="Times New Roman" w:cs="Times New Roman"/>
+          <w:sz w:val="26"/>
+          <w:szCs w:val="26"/>
+        </w:rPr>
+        <w:t>cccd</w:t>
+      </w:r>
+      <w:r>
+        <w:rPr>
+          <w:rFonts w:ascii="Times New Roman" w:eastAsia="Times New Roman" w:hAnsi="Times New Roman" w:cs="Times New Roman"/>
+          <w:sz w:val="26"/>
+          <w:szCs w:val="26"/>
+        </w:rPr>
+        <w:t>, SDT,</w:t>
+      </w:r>
+      <w:r>
+        <w:rPr>
+          <w:rFonts w:ascii="Times New Roman" w:eastAsia="Times New Roman" w:hAnsi="Times New Roman" w:cs="Times New Roman"/>
+          <w:sz w:val="26"/>
+          <w:szCs w:val="26"/>
+        </w:rPr>
+        <w:t xml:space="preserve"> status,</w:t>
+      </w:r>
+      <w:r>
+        <w:rPr>
+          <w:rFonts w:ascii="Times New Roman" w:eastAsia="Times New Roman" w:hAnsi="Times New Roman" w:cs="Times New Roman"/>
+          <w:sz w:val="26"/>
+          <w:szCs w:val="26"/>
+        </w:rPr>
+        <w:t xml:space="preserve"> </w:t>
       </w:r>
       <w:r>
         <w:rPr>
@@ -188,6 +213,7 @@
     </w:p>
     <w:p>
       <w:pPr>
+        <w:spacing w:line="360" w:lineRule="auto"/>
         <w:rPr>
           <w:rFonts w:ascii="Times New Roman" w:eastAsia="Times New Roman" w:hAnsi="Times New Roman" w:cs="Times New Roman"/>
           <w:sz w:val="26"/>
@@ -217,11 +243,28 @@
           <w:sz w:val="26"/>
           <w:szCs w:val="26"/>
         </w:rPr>
-        <w:t>, tenKH, SDT, ngayBan)</w:t>
+        <w:t>, tenKH, SDT, ngayBan</w:t>
+      </w:r>
+      <w:r>
+        <w:rPr>
+          <w:rFonts w:ascii="Times New Roman" w:eastAsia="Times New Roman" w:hAnsi="Times New Roman" w:cs="Times New Roman"/>
+          <w:sz w:val="26"/>
+          <w:szCs w:val="26"/>
+        </w:rPr>
+        <w:t>, status</w:t>
+      </w:r>
+      <w:r>
+        <w:rPr>
+          <w:rFonts w:ascii="Times New Roman" w:eastAsia="Times New Roman" w:hAnsi="Times New Roman" w:cs="Times New Roman"/>
+          <w:sz w:val="26"/>
+          <w:szCs w:val="26"/>
+        </w:rPr>
+        <w:t>)</w:t>
       </w:r>
     </w:p>
     <w:p>
       <w:pPr>
+        <w:spacing w:line="360" w:lineRule="auto"/>
         <w:rPr>
           <w:rFonts w:ascii="Times New Roman" w:eastAsia="Times New Roman" w:hAnsi="Times New Roman" w:cs="Times New Roman"/>
           <w:sz w:val="26"/>
@@ -273,6 +316,7 @@
     </w:p>
     <w:p>
       <w:pPr>
+        <w:spacing w:line="360" w:lineRule="auto"/>
         <w:rPr>
           <w:rFonts w:ascii="Times New Roman" w:eastAsia="Times New Roman" w:hAnsi="Times New Roman" w:cs="Times New Roman"/>
           <w:sz w:val="26"/>
@@ -307,6 +351,7 @@
     </w:p>
     <w:p>
       <w:pPr>
+        <w:spacing w:line="360" w:lineRule="auto"/>
         <w:rPr>
           <w:rFonts w:ascii="Times New Roman" w:eastAsia="Times New Roman" w:hAnsi="Times New Roman" w:cs="Times New Roman"/>
           <w:sz w:val="26"/>
@@ -341,6 +386,7 @@
     </w:p>
     <w:p>
       <w:pPr>
+        <w:spacing w:line="360" w:lineRule="auto"/>
         <w:rPr>
           <w:rFonts w:ascii="Times New Roman" w:eastAsia="Times New Roman" w:hAnsi="Times New Roman" w:cs="Times New Roman"/>
           <w:sz w:val="26"/>
@@ -375,6 +421,7 @@
     </w:p>
     <w:p>
       <w:pPr>
+        <w:spacing w:line="360" w:lineRule="auto"/>
         <w:rPr>
           <w:rFonts w:ascii="Times New Roman" w:eastAsia="Times New Roman" w:hAnsi="Times New Roman" w:cs="Times New Roman"/>
           <w:sz w:val="26"/>
@@ -404,7 +451,23 @@
           <w:sz w:val="26"/>
           <w:szCs w:val="26"/>
         </w:rPr>
-        <w:t xml:space="preserve">, tenMH, thanhTien, soLuong, </w:t>
+        <w:t>, tenMH, thanhTien, soLuong,</w:t>
+      </w:r>
+      <w:r>
+        <w:rPr>
+          <w:rFonts w:ascii="Times New Roman" w:eastAsia="Times New Roman" w:hAnsi="Times New Roman" w:cs="Times New Roman"/>
+          <w:sz w:val="26"/>
+          <w:szCs w:val="26"/>
+        </w:rPr>
+        <w:t xml:space="preserve"> status,</w:t>
+      </w:r>
+      <w:r>
+        <w:rPr>
+          <w:rFonts w:ascii="Times New Roman" w:eastAsia="Times New Roman" w:hAnsi="Times New Roman" w:cs="Times New Roman"/>
+          <w:sz w:val="26"/>
+          <w:szCs w:val="26"/>
+        </w:rPr>
+        <w:t xml:space="preserve"> </w:t>
       </w:r>
       <w:r>
         <w:rPr>
@@ -426,6 +489,7 @@
     </w:p>
     <w:p>
       <w:pPr>
+        <w:spacing w:line="360" w:lineRule="auto"/>
         <w:rPr>
           <w:rFonts w:ascii="Times New Roman" w:eastAsia="Times New Roman" w:hAnsi="Times New Roman" w:cs="Times New Roman"/>
           <w:sz w:val="26"/>
@@ -460,6 +524,7 @@
     </w:p>
     <w:p>
       <w:pPr>
+        <w:spacing w:line="360" w:lineRule="auto"/>
         <w:rPr>
           <w:rFonts w:ascii="Times New Roman" w:eastAsia="Times New Roman" w:hAnsi="Times New Roman" w:cs="Times New Roman"/>
           <w:sz w:val="26"/>
@@ -472,6 +537,7 @@
           <w:sz w:val="26"/>
           <w:szCs w:val="26"/>
         </w:rPr>
+        <w:lastRenderedPageBreak/>
         <w:t>PhieuNhapHang(</w:t>
       </w:r>
       <w:r>
@@ -511,6 +577,7 @@
     </w:p>
     <w:p>
       <w:pPr>
+        <w:spacing w:line="360" w:lineRule="auto"/>
         <w:rPr>
           <w:rFonts w:ascii="Times New Roman" w:eastAsia="Times New Roman" w:hAnsi="Times New Roman" w:cs="Times New Roman"/>
           <w:sz w:val="26"/>
@@ -545,6 +612,7 @@
     </w:p>
     <w:p>
       <w:pPr>
+        <w:spacing w:line="360" w:lineRule="auto"/>
         <w:rPr>
           <w:rFonts w:ascii="Times New Roman" w:eastAsia="Times New Roman" w:hAnsi="Times New Roman" w:cs="Times New Roman"/>
           <w:sz w:val="26"/>
@@ -579,6 +647,7 @@
     </w:p>
     <w:p>
       <w:pPr>
+        <w:spacing w:line="360" w:lineRule="auto"/>
         <w:rPr>
           <w:rFonts w:ascii="Times New Roman" w:eastAsia="Times New Roman" w:hAnsi="Times New Roman" w:cs="Times New Roman"/>
           <w:sz w:val="26"/>
@@ -615,7 +684,7 @@
     <w:p>
       <w:pPr>
         <w:pStyle w:val="Heading3"/>
-        <w:spacing w:before="0" w:after="160"/>
+        <w:spacing w:before="0" w:after="160" w:line="360" w:lineRule="auto"/>
         <w:ind w:firstLine="720"/>
         <w:rPr>
           <w:rFonts w:ascii="Times New Roman" w:eastAsia="Times New Roman" w:hAnsi="Times New Roman" w:cs="Times New Roman"/>
@@ -629,10 +698,157 @@
           <w:sz w:val="26"/>
           <w:szCs w:val="26"/>
         </w:rPr>
+        <w:t>5.3 Mô tả chi tiết CSDL</w:t>
+      </w:r>
+    </w:p>
+    <w:p>
+      <w:pPr>
+        <w:spacing w:line="360" w:lineRule="auto"/>
+        <w:rPr>
+          <w:rFonts w:ascii="Times New Roman" w:hAnsi="Times New Roman" w:cs="Times New Roman"/>
+          <w:sz w:val="26"/>
+          <w:szCs w:val="26"/>
+        </w:rPr>
+      </w:pPr>
+      <w:r>
+        <w:rPr>
+          <w:rFonts w:ascii="Times New Roman" w:hAnsi="Times New Roman" w:cs="Times New Roman"/>
+          <w:sz w:val="26"/>
+          <w:szCs w:val="26"/>
+        </w:rPr>
+        <w:tab/>
+        <w:t>Sau khi chuyển ERD sang lược đồ CSDL quan hệ, ta thu được các bảng dữ liệu như sau đây:</w:t>
+      </w:r>
+    </w:p>
+    <w:p>
+      <w:pPr>
+        <w:spacing w:line="360" w:lineRule="auto"/>
+        <w:jc w:val="center"/>
+        <w:rPr>
+          <w:rFonts w:ascii="Times New Roman" w:hAnsi="Times New Roman" w:cs="Times New Roman"/>
+          <w:sz w:val="26"/>
+          <w:szCs w:val="26"/>
+        </w:rPr>
+      </w:pPr>
+      <w:r>
+        <w:rPr>
+          <w:rFonts w:ascii="Times New Roman" w:hAnsi="Times New Roman" w:cs="Times New Roman"/>
+          <w:noProof/>
+          <w:sz w:val="26"/>
+          <w:szCs w:val="26"/>
+        </w:rPr>
+        <w:drawing>
+          <wp:inline distT="0" distB="0" distL="0" distR="0" wp14:anchorId="36351B15" wp14:editId="741DC541">
+            <wp:extent cx="6421880" cy="5011948"/>
+            <wp:effectExtent l="0" t="0" r="0" b="0"/>
+            <wp:docPr id="4" name="Picture 4" descr="Diagram, schematic&#10;&#10;Description automatically generated"/>
+            <wp:cNvGraphicFramePr>
+              <a:graphicFrameLocks xmlns:a="http://schemas.openxmlformats.org/drawingml/2006/main" noChangeAspect="1"/>
+            </wp:cNvGraphicFramePr>
+            <a:graphic xmlns:a="http://schemas.openxmlformats.org/drawingml/2006/main">
+              <a:graphicData uri="http://schemas.openxmlformats.org/drawingml/2006/picture">
+                <pic:pic xmlns:pic="http://schemas.openxmlformats.org/drawingml/2006/picture">
+                  <pic:nvPicPr>
+                    <pic:cNvPr id="4" name="Picture 4" descr="Diagram, schematic&#10;&#10;Description automatically generated"/>
+                    <pic:cNvPicPr/>
+                  </pic:nvPicPr>
+                  <pic:blipFill>
+                    <a:blip r:embed="rId7">
+                      <a:extLst>
+                        <a:ext uri="{28A0092B-C50C-407E-A947-70E740481C1C}">
+                          <a14:useLocalDpi xmlns:a14="http://schemas.microsoft.com/office/drawing/2010/main" val="0"/>
+                        </a:ext>
+                      </a:extLst>
+                    </a:blip>
+                    <a:stretch>
+                      <a:fillRect/>
+                    </a:stretch>
+                  </pic:blipFill>
+                  <pic:spPr>
+                    <a:xfrm>
+                      <a:off x="0" y="0"/>
+                      <a:ext cx="6429833" cy="5018155"/>
+                    </a:xfrm>
+                    <a:prstGeom prst="rect">
+                      <a:avLst/>
+                    </a:prstGeom>
+                  </pic:spPr>
+                </pic:pic>
+              </a:graphicData>
+            </a:graphic>
+          </wp:inline>
+        </w:drawing>
+      </w:r>
+    </w:p>
+    <w:p>
+      <w:pPr>
+        <w:spacing w:line="360" w:lineRule="auto"/>
+        <w:jc w:val="center"/>
+        <w:rPr>
+          <w:rFonts w:ascii="Times New Roman" w:hAnsi="Times New Roman" w:cs="Times New Roman"/>
+          <w:color w:val="808080" w:themeColor="background1" w:themeShade="80"/>
+          <w:sz w:val="26"/>
+          <w:szCs w:val="26"/>
+        </w:rPr>
+      </w:pPr>
+      <w:r>
+        <w:rPr>
+          <w:rFonts w:ascii="Times New Roman" w:hAnsi="Times New Roman" w:cs="Times New Roman"/>
+          <w:color w:val="808080" w:themeColor="background1" w:themeShade="80"/>
+          <w:sz w:val="26"/>
+          <w:szCs w:val="26"/>
+        </w:rPr>
+        <w:t>CSDL trên bản vẽ</w:t>
+      </w:r>
+    </w:p>
+    <w:p>
+      <w:pPr>
+        <w:spacing w:line="360" w:lineRule="auto"/>
+        <w:rPr>
+          <w:rFonts w:ascii="Times New Roman" w:hAnsi="Times New Roman" w:cs="Times New Roman"/>
+          <w:color w:val="808080" w:themeColor="background1" w:themeShade="80"/>
+          <w:sz w:val="26"/>
+          <w:szCs w:val="26"/>
+        </w:rPr>
+      </w:pPr>
+      <w:r>
+        <w:rPr>
+          <w:rFonts w:ascii="Times New Roman" w:hAnsi="Times New Roman" w:cs="Times New Roman"/>
+          <w:color w:val="808080" w:themeColor="background1" w:themeShade="80"/>
+          <w:sz w:val="26"/>
+          <w:szCs w:val="26"/>
+        </w:rPr>
         <w:lastRenderedPageBreak/>
-        <w:t>5.3 Mô tả chi tiết CSDL</w:t>
-      </w:r>
-      <w:bookmarkEnd w:id="2"/>
+        <w:tab/>
+      </w:r>
+    </w:p>
+    <w:p>
+      <w:pPr>
+        <w:spacing w:line="360" w:lineRule="auto"/>
+        <w:ind w:firstLine="720"/>
+        <w:rPr>
+          <w:rFonts w:ascii="Times New Roman" w:hAnsi="Times New Roman" w:cs="Times New Roman"/>
+          <w:sz w:val="26"/>
+          <w:szCs w:val="26"/>
+        </w:rPr>
+      </w:pPr>
+      <w:r>
+        <w:rPr>
+          <w:rFonts w:ascii="Times New Roman" w:hAnsi="Times New Roman" w:cs="Times New Roman"/>
+          <w:color w:val="808080" w:themeColor="background1" w:themeShade="80"/>
+          <w:sz w:val="26"/>
+          <w:szCs w:val="26"/>
+        </w:rPr>
+        <w:t xml:space="preserve"> </w:t>
+      </w:r>
+      <w:r>
+        <w:rPr>
+          <w:rFonts w:ascii="Times New Roman" w:hAnsi="Times New Roman" w:cs="Times New Roman"/>
+          <w:sz w:val="26"/>
+          <w:szCs w:val="26"/>
+        </w:rPr>
+        <w:t xml:space="preserve">Sau khi có được bản vẽ CSDL ở mức cơ bản rồi, ta tiếp tục xây dựng chi tiết các thuộc tính có trong từng thực thể trong CSDL. </w:t>
+      </w:r>
     </w:p>
     <w:p>
       <w:pPr>
@@ -647,6 +863,7 @@
         <w:spacing w:before="8" w:after="0" w:line="360" w:lineRule="auto"/>
         <w:contextualSpacing w:val="0"/>
         <w:rPr>
+          <w:rFonts w:ascii="Times New Roman" w:hAnsi="Times New Roman" w:cs="Times New Roman"/>
           <w:b/>
           <w:bCs/>
           <w:sz w:val="26"/>
@@ -655,12 +872,13 @@
       </w:pPr>
       <w:r>
         <w:rPr>
+          <w:rFonts w:ascii="Times New Roman" w:hAnsi="Times New Roman" w:cs="Times New Roman"/>
           <w:b/>
           <w:bCs/>
           <w:sz w:val="26"/>
           <w:szCs w:val="26"/>
         </w:rPr>
-        <w:t>Thực thể TaiKhoan</w:t>
+        <w:t>Thực thể NhanVien</w:t>
       </w:r>
     </w:p>
     <w:tbl>
@@ -682,7 +900,7 @@
           </w:tcPr>
           <w:p>
             <w:pPr>
-              <w:spacing w:line="276" w:lineRule="auto"/>
+              <w:spacing w:line="360" w:lineRule="auto"/>
               <w:rPr>
                 <w:rFonts w:ascii="Times New Roman" w:hAnsi="Times New Roman" w:cs="Times New Roman"/>
                 <w:b/>
@@ -709,7 +927,7 @@
           </w:tcPr>
           <w:p>
             <w:pPr>
-              <w:spacing w:line="276" w:lineRule="auto"/>
+              <w:spacing w:line="360" w:lineRule="auto"/>
               <w:rPr>
                 <w:rFonts w:ascii="Times New Roman" w:hAnsi="Times New Roman" w:cs="Times New Roman"/>
                 <w:b/>
@@ -736,7 +954,7 @@
           </w:tcPr>
           <w:p>
             <w:pPr>
-              <w:spacing w:line="276" w:lineRule="auto"/>
+              <w:spacing w:line="360" w:lineRule="auto"/>
               <w:rPr>
                 <w:rFonts w:ascii="Times New Roman" w:hAnsi="Times New Roman" w:cs="Times New Roman"/>
                 <w:b/>
@@ -763,7 +981,7 @@
           </w:tcPr>
           <w:p>
             <w:pPr>
-              <w:spacing w:line="276" w:lineRule="auto"/>
+              <w:spacing w:line="360" w:lineRule="auto"/>
               <w:rPr>
                 <w:rFonts w:ascii="Times New Roman" w:hAnsi="Times New Roman" w:cs="Times New Roman"/>
                 <w:b/>
@@ -792,30 +1010,30 @@
           </w:tcPr>
           <w:p>
             <w:pPr>
-              <w:spacing w:line="276" w:lineRule="auto"/>
-              <w:rPr>
-                <w:rFonts w:ascii="Times New Roman" w:hAnsi="Times New Roman" w:cs="Times New Roman"/>
-                <w:sz w:val="26"/>
-                <w:szCs w:val="26"/>
-              </w:rPr>
-            </w:pPr>
-            <w:r>
-              <w:rPr>
-                <w:rFonts w:ascii="Times New Roman" w:hAnsi="Times New Roman" w:cs="Times New Roman"/>
-                <w:sz w:val="26"/>
-                <w:szCs w:val="26"/>
-              </w:rPr>
-              <w:t>MaTaiKhoan</w:t>
-            </w:r>
-          </w:p>
-        </w:tc>
-        <w:tc>
-          <w:tcPr>
-            <w:tcW w:w="2278" w:type="dxa"/>
-          </w:tcPr>
-          <w:p>
-            <w:pPr>
-              <w:spacing w:line="276" w:lineRule="auto"/>
+              <w:spacing w:line="360" w:lineRule="auto"/>
+              <w:rPr>
+                <w:rFonts w:ascii="Times New Roman" w:hAnsi="Times New Roman" w:cs="Times New Roman"/>
+                <w:sz w:val="26"/>
+                <w:szCs w:val="26"/>
+              </w:rPr>
+            </w:pPr>
+            <w:r>
+              <w:rPr>
+                <w:rFonts w:ascii="Times New Roman" w:hAnsi="Times New Roman" w:cs="Times New Roman"/>
+                <w:sz w:val="26"/>
+                <w:szCs w:val="26"/>
+              </w:rPr>
+              <w:t>MaNV</w:t>
+            </w:r>
+          </w:p>
+        </w:tc>
+        <w:tc>
+          <w:tcPr>
+            <w:tcW w:w="2278" w:type="dxa"/>
+          </w:tcPr>
+          <w:p>
+            <w:pPr>
+              <w:spacing w:line="360" w:lineRule="auto"/>
               <w:rPr>
                 <w:rFonts w:ascii="Times New Roman" w:hAnsi="Times New Roman" w:cs="Times New Roman"/>
                 <w:sz w:val="26"/>
@@ -838,7 +1056,7 @@
           </w:tcPr>
           <w:p>
             <w:pPr>
-              <w:spacing w:line="276" w:lineRule="auto"/>
+              <w:spacing w:line="360" w:lineRule="auto"/>
               <w:rPr>
                 <w:rFonts w:ascii="Times New Roman" w:hAnsi="Times New Roman" w:cs="Times New Roman"/>
                 <w:sz w:val="26"/>
@@ -861,7 +1079,7 @@
           </w:tcPr>
           <w:p>
             <w:pPr>
-              <w:spacing w:line="276" w:lineRule="auto"/>
+              <w:spacing w:line="360" w:lineRule="auto"/>
               <w:rPr>
                 <w:rFonts w:ascii="Times New Roman" w:hAnsi="Times New Roman" w:cs="Times New Roman"/>
                 <w:sz w:val="26"/>
@@ -886,30 +1104,30 @@
           </w:tcPr>
           <w:p>
             <w:pPr>
-              <w:spacing w:line="276" w:lineRule="auto"/>
-              <w:rPr>
-                <w:rFonts w:ascii="Times New Roman" w:hAnsi="Times New Roman" w:cs="Times New Roman"/>
-                <w:sz w:val="26"/>
-                <w:szCs w:val="26"/>
-              </w:rPr>
-            </w:pPr>
-            <w:r>
-              <w:rPr>
-                <w:rFonts w:ascii="Times New Roman" w:hAnsi="Times New Roman" w:cs="Times New Roman"/>
-                <w:sz w:val="26"/>
-                <w:szCs w:val="26"/>
-              </w:rPr>
-              <w:t>TenTaiKhoan</w:t>
-            </w:r>
-          </w:p>
-        </w:tc>
-        <w:tc>
-          <w:tcPr>
-            <w:tcW w:w="2278" w:type="dxa"/>
-          </w:tcPr>
-          <w:p>
-            <w:pPr>
-              <w:spacing w:line="276" w:lineRule="auto"/>
+              <w:spacing w:line="360" w:lineRule="auto"/>
+              <w:rPr>
+                <w:rFonts w:ascii="Times New Roman" w:hAnsi="Times New Roman" w:cs="Times New Roman"/>
+                <w:sz w:val="26"/>
+                <w:szCs w:val="26"/>
+              </w:rPr>
+            </w:pPr>
+            <w:r>
+              <w:rPr>
+                <w:rFonts w:ascii="Times New Roman" w:hAnsi="Times New Roman" w:cs="Times New Roman"/>
+                <w:sz w:val="26"/>
+                <w:szCs w:val="26"/>
+              </w:rPr>
+              <w:t>MaCV</w:t>
+            </w:r>
+          </w:p>
+        </w:tc>
+        <w:tc>
+          <w:tcPr>
+            <w:tcW w:w="2278" w:type="dxa"/>
+          </w:tcPr>
+          <w:p>
+            <w:pPr>
+              <w:spacing w:line="360" w:lineRule="auto"/>
               <w:rPr>
                 <w:rFonts w:ascii="Times New Roman" w:hAnsi="Times New Roman" w:cs="Times New Roman"/>
                 <w:sz w:val="26"/>
@@ -932,7 +1150,7 @@
           </w:tcPr>
           <w:p>
             <w:pPr>
-              <w:spacing w:line="276" w:lineRule="auto"/>
+              <w:spacing w:line="360" w:lineRule="auto"/>
               <w:rPr>
                 <w:rFonts w:ascii="Times New Roman" w:hAnsi="Times New Roman" w:cs="Times New Roman"/>
                 <w:sz w:val="26"/>
@@ -955,7 +1173,7 @@
           </w:tcPr>
           <w:p>
             <w:pPr>
-              <w:spacing w:line="276" w:lineRule="auto"/>
+              <w:spacing w:line="360" w:lineRule="auto"/>
               <w:rPr>
                 <w:rFonts w:ascii="Times New Roman" w:hAnsi="Times New Roman" w:cs="Times New Roman"/>
                 <w:sz w:val="26"/>
@@ -980,30 +1198,30 @@
           </w:tcPr>
           <w:p>
             <w:pPr>
-              <w:spacing w:line="276" w:lineRule="auto"/>
-              <w:rPr>
-                <w:rFonts w:ascii="Times New Roman" w:hAnsi="Times New Roman" w:cs="Times New Roman"/>
-                <w:sz w:val="26"/>
-                <w:szCs w:val="26"/>
-              </w:rPr>
-            </w:pPr>
-            <w:r>
-              <w:rPr>
-                <w:rFonts w:ascii="Times New Roman" w:hAnsi="Times New Roman" w:cs="Times New Roman"/>
-                <w:sz w:val="26"/>
-                <w:szCs w:val="26"/>
-              </w:rPr>
-              <w:t>MatKhau</w:t>
-            </w:r>
-          </w:p>
-        </w:tc>
-        <w:tc>
-          <w:tcPr>
-            <w:tcW w:w="2278" w:type="dxa"/>
-          </w:tcPr>
-          <w:p>
-            <w:pPr>
-              <w:spacing w:line="276" w:lineRule="auto"/>
+              <w:spacing w:line="360" w:lineRule="auto"/>
+              <w:rPr>
+                <w:rFonts w:ascii="Times New Roman" w:hAnsi="Times New Roman" w:cs="Times New Roman"/>
+                <w:sz w:val="26"/>
+                <w:szCs w:val="26"/>
+              </w:rPr>
+            </w:pPr>
+            <w:r>
+              <w:rPr>
+                <w:rFonts w:ascii="Times New Roman" w:hAnsi="Times New Roman" w:cs="Times New Roman"/>
+                <w:sz w:val="26"/>
+                <w:szCs w:val="26"/>
+              </w:rPr>
+              <w:t>MaCa</w:t>
+            </w:r>
+          </w:p>
+        </w:tc>
+        <w:tc>
+          <w:tcPr>
+            <w:tcW w:w="2278" w:type="dxa"/>
+          </w:tcPr>
+          <w:p>
+            <w:pPr>
+              <w:spacing w:line="360" w:lineRule="auto"/>
               <w:rPr>
                 <w:rFonts w:ascii="Times New Roman" w:hAnsi="Times New Roman" w:cs="Times New Roman"/>
                 <w:sz w:val="26"/>
@@ -1026,7 +1244,7 @@
           </w:tcPr>
           <w:p>
             <w:pPr>
-              <w:spacing w:line="276" w:lineRule="auto"/>
+              <w:spacing w:line="360" w:lineRule="auto"/>
               <w:rPr>
                 <w:rFonts w:ascii="Times New Roman" w:hAnsi="Times New Roman" w:cs="Times New Roman"/>
                 <w:sz w:val="26"/>
@@ -1049,7 +1267,7 @@
           </w:tcPr>
           <w:p>
             <w:pPr>
-              <w:spacing w:line="276" w:lineRule="auto"/>
+              <w:spacing w:line="360" w:lineRule="auto"/>
               <w:rPr>
                 <w:rFonts w:ascii="Times New Roman" w:hAnsi="Times New Roman" w:cs="Times New Roman"/>
                 <w:sz w:val="26"/>
@@ -1074,30 +1292,30 @@
           </w:tcPr>
           <w:p>
             <w:pPr>
-              <w:spacing w:line="276" w:lineRule="auto"/>
-              <w:rPr>
-                <w:rFonts w:ascii="Times New Roman" w:hAnsi="Times New Roman" w:cs="Times New Roman"/>
-                <w:sz w:val="26"/>
-                <w:szCs w:val="26"/>
-              </w:rPr>
-            </w:pPr>
-            <w:r>
-              <w:rPr>
-                <w:rFonts w:ascii="Times New Roman" w:hAnsi="Times New Roman" w:cs="Times New Roman"/>
-                <w:sz w:val="26"/>
-                <w:szCs w:val="26"/>
-              </w:rPr>
-              <w:t>LoaiTaiKhoan</w:t>
-            </w:r>
-          </w:p>
-        </w:tc>
-        <w:tc>
-          <w:tcPr>
-            <w:tcW w:w="2278" w:type="dxa"/>
-          </w:tcPr>
-          <w:p>
-            <w:pPr>
-              <w:spacing w:line="276" w:lineRule="auto"/>
+              <w:spacing w:line="360" w:lineRule="auto"/>
+              <w:rPr>
+                <w:rFonts w:ascii="Times New Roman" w:hAnsi="Times New Roman" w:cs="Times New Roman"/>
+                <w:sz w:val="26"/>
+                <w:szCs w:val="26"/>
+              </w:rPr>
+            </w:pPr>
+            <w:r>
+              <w:rPr>
+                <w:rFonts w:ascii="Times New Roman" w:hAnsi="Times New Roman" w:cs="Times New Roman"/>
+                <w:sz w:val="26"/>
+                <w:szCs w:val="26"/>
+              </w:rPr>
+              <w:t>tenNV</w:t>
+            </w:r>
+          </w:p>
+        </w:tc>
+        <w:tc>
+          <w:tcPr>
+            <w:tcW w:w="2278" w:type="dxa"/>
+          </w:tcPr>
+          <w:p>
+            <w:pPr>
+              <w:spacing w:line="360" w:lineRule="auto"/>
               <w:rPr>
                 <w:rFonts w:ascii="Times New Roman" w:hAnsi="Times New Roman" w:cs="Times New Roman"/>
                 <w:sz w:val="26"/>
@@ -1120,7 +1338,7 @@
           </w:tcPr>
           <w:p>
             <w:pPr>
-              <w:spacing w:line="276" w:lineRule="auto"/>
+              <w:spacing w:line="360" w:lineRule="auto"/>
               <w:rPr>
                 <w:rFonts w:ascii="Times New Roman" w:hAnsi="Times New Roman" w:cs="Times New Roman"/>
                 <w:sz w:val="26"/>
@@ -1143,7 +1361,7 @@
           </w:tcPr>
           <w:p>
             <w:pPr>
-              <w:spacing w:line="276" w:lineRule="auto"/>
+              <w:spacing w:line="360" w:lineRule="auto"/>
               <w:rPr>
                 <w:rFonts w:ascii="Times New Roman" w:hAnsi="Times New Roman" w:cs="Times New Roman"/>
                 <w:sz w:val="26"/>
@@ -1168,30 +1386,30 @@
           </w:tcPr>
           <w:p>
             <w:pPr>
-              <w:spacing w:line="276" w:lineRule="auto"/>
-              <w:rPr>
-                <w:rFonts w:ascii="Times New Roman" w:hAnsi="Times New Roman" w:cs="Times New Roman"/>
-                <w:sz w:val="26"/>
-                <w:szCs w:val="26"/>
-              </w:rPr>
-            </w:pPr>
-            <w:r>
-              <w:rPr>
-                <w:rFonts w:ascii="Times New Roman" w:hAnsi="Times New Roman" w:cs="Times New Roman"/>
-                <w:sz w:val="26"/>
-                <w:szCs w:val="26"/>
-              </w:rPr>
-              <w:t>SoDienThoai</w:t>
-            </w:r>
-          </w:p>
-        </w:tc>
-        <w:tc>
-          <w:tcPr>
-            <w:tcW w:w="2278" w:type="dxa"/>
-          </w:tcPr>
-          <w:p>
-            <w:pPr>
-              <w:spacing w:line="276" w:lineRule="auto"/>
+              <w:spacing w:line="360" w:lineRule="auto"/>
+              <w:rPr>
+                <w:rFonts w:ascii="Times New Roman" w:hAnsi="Times New Roman" w:cs="Times New Roman"/>
+                <w:sz w:val="26"/>
+                <w:szCs w:val="26"/>
+              </w:rPr>
+            </w:pPr>
+            <w:r>
+              <w:rPr>
+                <w:rFonts w:ascii="Times New Roman" w:hAnsi="Times New Roman" w:cs="Times New Roman"/>
+                <w:sz w:val="26"/>
+                <w:szCs w:val="26"/>
+              </w:rPr>
+              <w:t>cccd</w:t>
+            </w:r>
+          </w:p>
+        </w:tc>
+        <w:tc>
+          <w:tcPr>
+            <w:tcW w:w="2278" w:type="dxa"/>
+          </w:tcPr>
+          <w:p>
+            <w:pPr>
+              <w:spacing w:line="360" w:lineRule="auto"/>
               <w:rPr>
                 <w:rFonts w:ascii="Times New Roman" w:hAnsi="Times New Roman" w:cs="Times New Roman"/>
                 <w:sz w:val="26"/>
@@ -1214,7 +1432,7 @@
           </w:tcPr>
           <w:p>
             <w:pPr>
-              <w:spacing w:line="276" w:lineRule="auto"/>
+              <w:spacing w:line="360" w:lineRule="auto"/>
               <w:rPr>
                 <w:rFonts w:ascii="Times New Roman" w:hAnsi="Times New Roman" w:cs="Times New Roman"/>
                 <w:sz w:val="26"/>
@@ -1237,7 +1455,7 @@
           </w:tcPr>
           <w:p>
             <w:pPr>
-              <w:spacing w:line="276" w:lineRule="auto"/>
+              <w:spacing w:line="360" w:lineRule="auto"/>
               <w:rPr>
                 <w:rFonts w:ascii="Times New Roman" w:hAnsi="Times New Roman" w:cs="Times New Roman"/>
                 <w:sz w:val="26"/>
@@ -1262,7 +1480,7 @@
           </w:tcPr>
           <w:p>
             <w:pPr>
-              <w:spacing w:line="276" w:lineRule="auto"/>
+              <w:spacing w:line="360" w:lineRule="auto"/>
               <w:rPr>
                 <w:rFonts w:ascii="Times New Roman" w:hAnsi="Times New Roman" w:cs="Times New Roman"/>
                 <w:sz w:val="26"/>
@@ -1285,7 +1503,7 @@
           </w:tcPr>
           <w:p>
             <w:pPr>
-              <w:spacing w:line="276" w:lineRule="auto"/>
+              <w:spacing w:line="360" w:lineRule="auto"/>
               <w:rPr>
                 <w:rFonts w:ascii="Times New Roman" w:hAnsi="Times New Roman" w:cs="Times New Roman"/>
                 <w:sz w:val="26"/>
@@ -1308,7 +1526,7 @@
           </w:tcPr>
           <w:p>
             <w:pPr>
-              <w:spacing w:line="276" w:lineRule="auto"/>
+              <w:spacing w:line="360" w:lineRule="auto"/>
               <w:rPr>
                 <w:rFonts w:ascii="Times New Roman" w:hAnsi="Times New Roman" w:cs="Times New Roman"/>
                 <w:sz w:val="26"/>
@@ -1331,7 +1549,7 @@
           </w:tcPr>
           <w:p>
             <w:pPr>
-              <w:spacing w:line="276" w:lineRule="auto"/>
+              <w:spacing w:line="360" w:lineRule="auto"/>
               <w:rPr>
                 <w:rFonts w:ascii="Times New Roman" w:hAnsi="Times New Roman" w:cs="Times New Roman"/>
                 <w:sz w:val="26"/>
@@ -1356,7 +1574,7 @@
           </w:tcPr>
           <w:p>
             <w:pPr>
-              <w:spacing w:line="276" w:lineRule="auto"/>
+              <w:spacing w:line="360" w:lineRule="auto"/>
               <w:rPr>
                 <w:rFonts w:ascii="Times New Roman" w:hAnsi="Times New Roman" w:cs="Times New Roman"/>
                 <w:sz w:val="26"/>
@@ -1379,7 +1597,7 @@
           </w:tcPr>
           <w:p>
             <w:pPr>
-              <w:spacing w:line="276" w:lineRule="auto"/>
+              <w:spacing w:line="360" w:lineRule="auto"/>
               <w:rPr>
                 <w:rFonts w:ascii="Times New Roman" w:hAnsi="Times New Roman" w:cs="Times New Roman"/>
                 <w:sz w:val="26"/>
@@ -1402,7 +1620,7 @@
           </w:tcPr>
           <w:p>
             <w:pPr>
-              <w:spacing w:line="276" w:lineRule="auto"/>
+              <w:spacing w:line="360" w:lineRule="auto"/>
               <w:rPr>
                 <w:rFonts w:ascii="Times New Roman" w:hAnsi="Times New Roman" w:cs="Times New Roman"/>
                 <w:sz w:val="26"/>
@@ -1425,7 +1643,7 @@
           </w:tcPr>
           <w:p>
             <w:pPr>
-              <w:spacing w:line="276" w:lineRule="auto"/>
+              <w:spacing w:line="360" w:lineRule="auto"/>
               <w:rPr>
                 <w:rFonts w:ascii="Times New Roman" w:hAnsi="Times New Roman" w:cs="Times New Roman"/>
                 <w:sz w:val="26"/>
@@ -1446,6 +1664,7 @@
     </w:tbl>
     <w:p>
       <w:pPr>
+        <w:spacing w:line="360" w:lineRule="auto"/>
         <w:rPr>
           <w:rFonts w:ascii="Times New Roman" w:hAnsi="Times New Roman" w:cs="Times New Roman"/>
           <w:b/>
@@ -1468,6 +1687,7 @@
         <w:spacing w:before="8" w:after="0" w:line="360" w:lineRule="auto"/>
         <w:contextualSpacing w:val="0"/>
         <w:rPr>
+          <w:rFonts w:ascii="Times New Roman" w:hAnsi="Times New Roman" w:cs="Times New Roman"/>
           <w:b/>
           <w:bCs/>
           <w:sz w:val="26"/>
@@ -1476,21 +1696,13 @@
       </w:pPr>
       <w:r>
         <w:rPr>
+          <w:rFonts w:ascii="Times New Roman" w:hAnsi="Times New Roman" w:cs="Times New Roman"/>
           <w:b/>
           <w:bCs/>
           <w:sz w:val="26"/>
           <w:szCs w:val="26"/>
         </w:rPr>
-        <w:t xml:space="preserve">Thực thể </w:t>
-      </w:r>
-      <w:r>
-        <w:rPr>
-          <w:b/>
-          <w:bCs/>
-          <w:sz w:val="26"/>
-          <w:szCs w:val="26"/>
-        </w:rPr>
-        <w:t>SanPham</w:t>
+        <w:t>Thực thể KhachHang</w:t>
       </w:r>
     </w:p>
     <w:tbl>
@@ -1512,7 +1724,7 @@
           </w:tcPr>
           <w:p>
             <w:pPr>
-              <w:spacing w:line="276" w:lineRule="auto"/>
+              <w:spacing w:line="360" w:lineRule="auto"/>
               <w:rPr>
                 <w:rFonts w:ascii="Times New Roman" w:hAnsi="Times New Roman" w:cs="Times New Roman"/>
                 <w:b/>
@@ -1539,7 +1751,7 @@
           </w:tcPr>
           <w:p>
             <w:pPr>
-              <w:spacing w:line="276" w:lineRule="auto"/>
+              <w:spacing w:line="360" w:lineRule="auto"/>
               <w:rPr>
                 <w:rFonts w:ascii="Times New Roman" w:hAnsi="Times New Roman" w:cs="Times New Roman"/>
                 <w:b/>
@@ -1566,7 +1778,7 @@
           </w:tcPr>
           <w:p>
             <w:pPr>
-              <w:spacing w:line="276" w:lineRule="auto"/>
+              <w:spacing w:line="360" w:lineRule="auto"/>
               <w:rPr>
                 <w:rFonts w:ascii="Times New Roman" w:hAnsi="Times New Roman" w:cs="Times New Roman"/>
                 <w:b/>
@@ -1593,7 +1805,7 @@
           </w:tcPr>
           <w:p>
             <w:pPr>
-              <w:spacing w:line="276" w:lineRule="auto"/>
+              <w:spacing w:line="360" w:lineRule="auto"/>
               <w:rPr>
                 <w:rFonts w:ascii="Times New Roman" w:hAnsi="Times New Roman" w:cs="Times New Roman"/>
                 <w:b/>
@@ -1622,7 +1834,7 @@
           </w:tcPr>
           <w:p>
             <w:pPr>
-              <w:spacing w:line="276" w:lineRule="auto"/>
+              <w:spacing w:line="360" w:lineRule="auto"/>
               <w:rPr>
                 <w:rFonts w:ascii="Times New Roman" w:hAnsi="Times New Roman" w:cs="Times New Roman"/>
                 <w:sz w:val="26"/>
@@ -1645,7 +1857,7 @@
           </w:tcPr>
           <w:p>
             <w:pPr>
-              <w:spacing w:line="276" w:lineRule="auto"/>
+              <w:spacing w:line="360" w:lineRule="auto"/>
               <w:rPr>
                 <w:rFonts w:ascii="Times New Roman" w:hAnsi="Times New Roman" w:cs="Times New Roman"/>
                 <w:sz w:val="26"/>
@@ -1668,7 +1880,7 @@
           </w:tcPr>
           <w:p>
             <w:pPr>
-              <w:spacing w:line="276" w:lineRule="auto"/>
+              <w:spacing w:line="360" w:lineRule="auto"/>
               <w:rPr>
                 <w:rFonts w:ascii="Times New Roman" w:hAnsi="Times New Roman" w:cs="Times New Roman"/>
                 <w:sz w:val="26"/>
@@ -1691,7 +1903,7 @@
           </w:tcPr>
           <w:p>
             <w:pPr>
-              <w:spacing w:line="276" w:lineRule="auto"/>
+              <w:spacing w:line="360" w:lineRule="auto"/>
               <w:rPr>
                 <w:rFonts w:ascii="Times New Roman" w:hAnsi="Times New Roman" w:cs="Times New Roman"/>
                 <w:sz w:val="26"/>
@@ -1716,7 +1928,7 @@
           </w:tcPr>
           <w:p>
             <w:pPr>
-              <w:spacing w:line="276" w:lineRule="auto"/>
+              <w:spacing w:line="360" w:lineRule="auto"/>
               <w:rPr>
                 <w:rFonts w:ascii="Times New Roman" w:hAnsi="Times New Roman" w:cs="Times New Roman"/>
                 <w:sz w:val="26"/>
@@ -1739,7 +1951,7 @@
           </w:tcPr>
           <w:p>
             <w:pPr>
-              <w:spacing w:line="276" w:lineRule="auto"/>
+              <w:spacing w:line="360" w:lineRule="auto"/>
               <w:rPr>
                 <w:rFonts w:ascii="Times New Roman" w:hAnsi="Times New Roman" w:cs="Times New Roman"/>
                 <w:sz w:val="26"/>
@@ -1762,7 +1974,7 @@
           </w:tcPr>
           <w:p>
             <w:pPr>
-              <w:spacing w:line="276" w:lineRule="auto"/>
+              <w:spacing w:line="360" w:lineRule="auto"/>
               <w:rPr>
                 <w:rFonts w:ascii="Times New Roman" w:hAnsi="Times New Roman" w:cs="Times New Roman"/>
                 <w:sz w:val="26"/>
@@ -1785,7 +1997,7 @@
           </w:tcPr>
           <w:p>
             <w:pPr>
-              <w:spacing w:line="276" w:lineRule="auto"/>
+              <w:spacing w:line="360" w:lineRule="auto"/>
               <w:rPr>
                 <w:rFonts w:ascii="Times New Roman" w:hAnsi="Times New Roman" w:cs="Times New Roman"/>
                 <w:sz w:val="26"/>
@@ -1810,7 +2022,7 @@
           </w:tcPr>
           <w:p>
             <w:pPr>
-              <w:spacing w:line="276" w:lineRule="auto"/>
+              <w:spacing w:line="360" w:lineRule="auto"/>
               <w:rPr>
                 <w:rFonts w:ascii="Times New Roman" w:hAnsi="Times New Roman" w:cs="Times New Roman"/>
                 <w:sz w:val="26"/>
@@ -1833,7 +2045,7 @@
           </w:tcPr>
           <w:p>
             <w:pPr>
-              <w:spacing w:line="276" w:lineRule="auto"/>
+              <w:spacing w:line="360" w:lineRule="auto"/>
               <w:rPr>
                 <w:rFonts w:ascii="Times New Roman" w:hAnsi="Times New Roman" w:cs="Times New Roman"/>
                 <w:sz w:val="26"/>
@@ -1856,7 +2068,7 @@
           </w:tcPr>
           <w:p>
             <w:pPr>
-              <w:spacing w:line="276" w:lineRule="auto"/>
+              <w:spacing w:line="360" w:lineRule="auto"/>
               <w:rPr>
                 <w:rFonts w:ascii="Times New Roman" w:hAnsi="Times New Roman" w:cs="Times New Roman"/>
                 <w:sz w:val="26"/>
@@ -1879,7 +2091,7 @@
           </w:tcPr>
           <w:p>
             <w:pPr>
-              <w:spacing w:line="276" w:lineRule="auto"/>
+              <w:spacing w:line="360" w:lineRule="auto"/>
               <w:rPr>
                 <w:rFonts w:ascii="Times New Roman" w:hAnsi="Times New Roman" w:cs="Times New Roman"/>
                 <w:sz w:val="26"/>
@@ -1904,7 +2116,7 @@
           </w:tcPr>
           <w:p>
             <w:pPr>
-              <w:spacing w:line="276" w:lineRule="auto"/>
+              <w:spacing w:line="360" w:lineRule="auto"/>
               <w:rPr>
                 <w:rFonts w:ascii="Times New Roman" w:hAnsi="Times New Roman" w:cs="Times New Roman"/>
                 <w:sz w:val="26"/>
@@ -1927,7 +2139,7 @@
           </w:tcPr>
           <w:p>
             <w:pPr>
-              <w:spacing w:line="276" w:lineRule="auto"/>
+              <w:spacing w:line="360" w:lineRule="auto"/>
               <w:rPr>
                 <w:rFonts w:ascii="Times New Roman" w:hAnsi="Times New Roman" w:cs="Times New Roman"/>
                 <w:sz w:val="26"/>
@@ -1950,7 +2162,7 @@
           </w:tcPr>
           <w:p>
             <w:pPr>
-              <w:spacing w:line="276" w:lineRule="auto"/>
+              <w:spacing w:line="360" w:lineRule="auto"/>
               <w:rPr>
                 <w:rFonts w:ascii="Times New Roman" w:hAnsi="Times New Roman" w:cs="Times New Roman"/>
                 <w:sz w:val="26"/>
@@ -1973,7 +2185,7 @@
           </w:tcPr>
           <w:p>
             <w:pPr>
-              <w:spacing w:line="276" w:lineRule="auto"/>
+              <w:spacing w:line="360" w:lineRule="auto"/>
               <w:rPr>
                 <w:rFonts w:ascii="Times New Roman" w:hAnsi="Times New Roman" w:cs="Times New Roman"/>
                 <w:sz w:val="26"/>
@@ -1994,6 +2206,7 @@
     </w:tbl>
     <w:p>
       <w:pPr>
+        <w:spacing w:line="360" w:lineRule="auto"/>
         <w:rPr>
           <w:rFonts w:ascii="Times New Roman" w:hAnsi="Times New Roman" w:cs="Times New Roman"/>
           <w:b/>
@@ -2016,6 +2229,7 @@
         <w:spacing w:before="8" w:after="0" w:line="360" w:lineRule="auto"/>
         <w:contextualSpacing w:val="0"/>
         <w:rPr>
+          <w:rFonts w:ascii="Times New Roman" w:hAnsi="Times New Roman" w:cs="Times New Roman"/>
           <w:b/>
           <w:bCs/>
           <w:sz w:val="26"/>
@@ -2024,21 +2238,13 @@
       </w:pPr>
       <w:r>
         <w:rPr>
+          <w:rFonts w:ascii="Times New Roman" w:hAnsi="Times New Roman" w:cs="Times New Roman"/>
           <w:b/>
           <w:bCs/>
           <w:sz w:val="26"/>
           <w:szCs w:val="26"/>
         </w:rPr>
-        <w:t xml:space="preserve">Thực thể </w:t>
-      </w:r>
-      <w:r>
-        <w:rPr>
-          <w:b/>
-          <w:bCs/>
-          <w:sz w:val="26"/>
-          <w:szCs w:val="26"/>
-        </w:rPr>
-        <w:t>DonHang</w:t>
+        <w:t>Thực thể HoaDon</w:t>
       </w:r>
     </w:p>
     <w:tbl>
@@ -2060,7 +2266,7 @@
           </w:tcPr>
           <w:p>
             <w:pPr>
-              <w:spacing w:line="276" w:lineRule="auto"/>
+              <w:spacing w:line="360" w:lineRule="auto"/>
               <w:rPr>
                 <w:rFonts w:ascii="Times New Roman" w:hAnsi="Times New Roman" w:cs="Times New Roman"/>
                 <w:b/>
@@ -2087,7 +2293,7 @@
           </w:tcPr>
           <w:p>
             <w:pPr>
-              <w:spacing w:line="276" w:lineRule="auto"/>
+              <w:spacing w:line="360" w:lineRule="auto"/>
               <w:rPr>
                 <w:rFonts w:ascii="Times New Roman" w:hAnsi="Times New Roman" w:cs="Times New Roman"/>
                 <w:b/>
@@ -2114,7 +2320,7 @@
           </w:tcPr>
           <w:p>
             <w:pPr>
-              <w:spacing w:line="276" w:lineRule="auto"/>
+              <w:spacing w:line="360" w:lineRule="auto"/>
               <w:rPr>
                 <w:rFonts w:ascii="Times New Roman" w:hAnsi="Times New Roman" w:cs="Times New Roman"/>
                 <w:b/>
@@ -2141,7 +2347,7 @@
           </w:tcPr>
           <w:p>
             <w:pPr>
-              <w:spacing w:line="276" w:lineRule="auto"/>
+              <w:spacing w:line="360" w:lineRule="auto"/>
               <w:rPr>
                 <w:rFonts w:ascii="Times New Roman" w:hAnsi="Times New Roman" w:cs="Times New Roman"/>
                 <w:b/>
@@ -2170,7 +2376,7 @@
           </w:tcPr>
           <w:p>
             <w:pPr>
-              <w:spacing w:line="276" w:lineRule="auto"/>
+              <w:spacing w:line="360" w:lineRule="auto"/>
               <w:rPr>
                 <w:rFonts w:ascii="Times New Roman" w:hAnsi="Times New Roman" w:cs="Times New Roman"/>
                 <w:sz w:val="26"/>
@@ -2193,7 +2399,7 @@
           </w:tcPr>
           <w:p>
             <w:pPr>
-              <w:spacing w:line="276" w:lineRule="auto"/>
+              <w:spacing w:line="360" w:lineRule="auto"/>
               <w:rPr>
                 <w:rFonts w:ascii="Times New Roman" w:hAnsi="Times New Roman" w:cs="Times New Roman"/>
                 <w:sz w:val="26"/>
@@ -2216,7 +2422,7 @@
           </w:tcPr>
           <w:p>
             <w:pPr>
-              <w:spacing w:line="276" w:lineRule="auto"/>
+              <w:spacing w:line="360" w:lineRule="auto"/>
               <w:rPr>
                 <w:rFonts w:ascii="Times New Roman" w:hAnsi="Times New Roman" w:cs="Times New Roman"/>
                 <w:sz w:val="26"/>
@@ -2239,7 +2445,7 @@
           </w:tcPr>
           <w:p>
             <w:pPr>
-              <w:spacing w:line="276" w:lineRule="auto"/>
+              <w:spacing w:line="360" w:lineRule="auto"/>
               <w:rPr>
                 <w:rFonts w:ascii="Times New Roman" w:hAnsi="Times New Roman" w:cs="Times New Roman"/>
                 <w:sz w:val="26"/>
@@ -2264,7 +2470,7 @@
           </w:tcPr>
           <w:p>
             <w:pPr>
-              <w:spacing w:line="276" w:lineRule="auto"/>
+              <w:spacing w:line="360" w:lineRule="auto"/>
               <w:rPr>
                 <w:rFonts w:ascii="Times New Roman" w:hAnsi="Times New Roman" w:cs="Times New Roman"/>
                 <w:sz w:val="26"/>
@@ -2287,7 +2493,7 @@
           </w:tcPr>
           <w:p>
             <w:pPr>
-              <w:spacing w:line="276" w:lineRule="auto"/>
+              <w:spacing w:line="360" w:lineRule="auto"/>
               <w:rPr>
                 <w:rFonts w:ascii="Times New Roman" w:hAnsi="Times New Roman" w:cs="Times New Roman"/>
                 <w:sz w:val="26"/>
@@ -2310,7 +2516,7 @@
           </w:tcPr>
           <w:p>
             <w:pPr>
-              <w:spacing w:line="276" w:lineRule="auto"/>
+              <w:spacing w:line="360" w:lineRule="auto"/>
               <w:rPr>
                 <w:rFonts w:ascii="Times New Roman" w:hAnsi="Times New Roman" w:cs="Times New Roman"/>
                 <w:sz w:val="26"/>
@@ -2333,7 +2539,7 @@
           </w:tcPr>
           <w:p>
             <w:pPr>
-              <w:spacing w:line="276" w:lineRule="auto"/>
+              <w:spacing w:line="360" w:lineRule="auto"/>
               <w:rPr>
                 <w:rFonts w:ascii="Times New Roman" w:hAnsi="Times New Roman" w:cs="Times New Roman"/>
                 <w:sz w:val="26"/>
@@ -2358,7 +2564,7 @@
           </w:tcPr>
           <w:p>
             <w:pPr>
-              <w:spacing w:line="276" w:lineRule="auto"/>
+              <w:spacing w:line="360" w:lineRule="auto"/>
               <w:rPr>
                 <w:rFonts w:ascii="Times New Roman" w:hAnsi="Times New Roman" w:cs="Times New Roman"/>
                 <w:sz w:val="26"/>
@@ -2381,7 +2587,7 @@
           </w:tcPr>
           <w:p>
             <w:pPr>
-              <w:spacing w:line="276" w:lineRule="auto"/>
+              <w:spacing w:line="360" w:lineRule="auto"/>
               <w:rPr>
                 <w:rFonts w:ascii="Times New Roman" w:hAnsi="Times New Roman" w:cs="Times New Roman"/>
                 <w:sz w:val="26"/>
@@ -2404,7 +2610,7 @@
           </w:tcPr>
           <w:p>
             <w:pPr>
-              <w:spacing w:line="276" w:lineRule="auto"/>
+              <w:spacing w:line="360" w:lineRule="auto"/>
               <w:rPr>
                 <w:rFonts w:ascii="Times New Roman" w:hAnsi="Times New Roman" w:cs="Times New Roman"/>
                 <w:sz w:val="26"/>
@@ -2427,7 +2633,7 @@
           </w:tcPr>
           <w:p>
             <w:pPr>
-              <w:spacing w:line="276" w:lineRule="auto"/>
+              <w:spacing w:line="360" w:lineRule="auto"/>
               <w:rPr>
                 <w:rFonts w:ascii="Times New Roman" w:hAnsi="Times New Roman" w:cs="Times New Roman"/>
                 <w:sz w:val="26"/>
@@ -2452,7 +2658,7 @@
           </w:tcPr>
           <w:p>
             <w:pPr>
-              <w:spacing w:line="276" w:lineRule="auto"/>
+              <w:spacing w:line="360" w:lineRule="auto"/>
               <w:rPr>
                 <w:rFonts w:ascii="Times New Roman" w:hAnsi="Times New Roman" w:cs="Times New Roman"/>
                 <w:sz w:val="26"/>
@@ -2475,7 +2681,7 @@
           </w:tcPr>
           <w:p>
             <w:pPr>
-              <w:spacing w:line="276" w:lineRule="auto"/>
+              <w:spacing w:line="360" w:lineRule="auto"/>
               <w:rPr>
                 <w:rFonts w:ascii="Times New Roman" w:hAnsi="Times New Roman" w:cs="Times New Roman"/>
                 <w:sz w:val="26"/>
@@ -2498,7 +2704,7 @@
           </w:tcPr>
           <w:p>
             <w:pPr>
-              <w:spacing w:line="276" w:lineRule="auto"/>
+              <w:spacing w:line="360" w:lineRule="auto"/>
               <w:rPr>
                 <w:rFonts w:ascii="Times New Roman" w:hAnsi="Times New Roman" w:cs="Times New Roman"/>
                 <w:sz w:val="26"/>
@@ -2521,7 +2727,7 @@
           </w:tcPr>
           <w:p>
             <w:pPr>
-              <w:spacing w:line="276" w:lineRule="auto"/>
+              <w:spacing w:line="360" w:lineRule="auto"/>
               <w:rPr>
                 <w:rFonts w:ascii="Times New Roman" w:hAnsi="Times New Roman" w:cs="Times New Roman"/>
                 <w:sz w:val="26"/>
@@ -2545,6 +2751,7 @@
         <w:pStyle w:val="ListParagraph"/>
         <w:spacing w:line="360" w:lineRule="auto"/>
         <w:rPr>
+          <w:rFonts w:ascii="Times New Roman" w:hAnsi="Times New Roman" w:cs="Times New Roman"/>
           <w:b/>
           <w:bCs/>
           <w:sz w:val="26"/>
@@ -2565,6 +2772,7 @@
         <w:spacing w:before="8" w:after="0" w:line="360" w:lineRule="auto"/>
         <w:contextualSpacing w:val="0"/>
         <w:rPr>
+          <w:rFonts w:ascii="Times New Roman" w:hAnsi="Times New Roman" w:cs="Times New Roman"/>
           <w:b/>
           <w:bCs/>
           <w:sz w:val="26"/>
@@ -2573,21 +2781,14 @@
       </w:pPr>
       <w:r>
         <w:rPr>
+          <w:rFonts w:ascii="Times New Roman" w:hAnsi="Times New Roman" w:cs="Times New Roman"/>
           <w:b/>
           <w:bCs/>
           <w:sz w:val="26"/>
           <w:szCs w:val="26"/>
         </w:rPr>
-        <w:t xml:space="preserve">Thực thể </w:t>
-      </w:r>
-      <w:r>
-        <w:rPr>
-          <w:b/>
-          <w:bCs/>
-          <w:sz w:val="26"/>
-          <w:szCs w:val="26"/>
-        </w:rPr>
-        <w:t>HoaDon</w:t>
+        <w:lastRenderedPageBreak/>
+        <w:t>Thực thể ChucVu</w:t>
       </w:r>
     </w:p>
     <w:tbl>
@@ -2609,7 +2810,7 @@
           </w:tcPr>
           <w:p>
             <w:pPr>
-              <w:spacing w:line="276" w:lineRule="auto"/>
+              <w:spacing w:line="360" w:lineRule="auto"/>
               <w:rPr>
                 <w:rFonts w:ascii="Times New Roman" w:hAnsi="Times New Roman" w:cs="Times New Roman"/>
                 <w:b/>
@@ -2636,7 +2837,7 @@
           </w:tcPr>
           <w:p>
             <w:pPr>
-              <w:spacing w:line="276" w:lineRule="auto"/>
+              <w:spacing w:line="360" w:lineRule="auto"/>
               <w:rPr>
                 <w:rFonts w:ascii="Times New Roman" w:hAnsi="Times New Roman" w:cs="Times New Roman"/>
                 <w:b/>
@@ -2663,7 +2864,7 @@
           </w:tcPr>
           <w:p>
             <w:pPr>
-              <w:spacing w:line="276" w:lineRule="auto"/>
+              <w:spacing w:line="360" w:lineRule="auto"/>
               <w:rPr>
                 <w:rFonts w:ascii="Times New Roman" w:hAnsi="Times New Roman" w:cs="Times New Roman"/>
                 <w:b/>
@@ -2690,7 +2891,7 @@
           </w:tcPr>
           <w:p>
             <w:pPr>
-              <w:spacing w:line="276" w:lineRule="auto"/>
+              <w:spacing w:line="360" w:lineRule="auto"/>
               <w:rPr>
                 <w:rFonts w:ascii="Times New Roman" w:hAnsi="Times New Roman" w:cs="Times New Roman"/>
                 <w:b/>
@@ -2719,7 +2920,7 @@
           </w:tcPr>
           <w:p>
             <w:pPr>
-              <w:spacing w:line="276" w:lineRule="auto"/>
+              <w:spacing w:line="360" w:lineRule="auto"/>
               <w:rPr>
                 <w:rFonts w:ascii="Times New Roman" w:hAnsi="Times New Roman" w:cs="Times New Roman"/>
                 <w:sz w:val="26"/>
@@ -2742,7 +2943,7 @@
           </w:tcPr>
           <w:p>
             <w:pPr>
-              <w:spacing w:line="276" w:lineRule="auto"/>
+              <w:spacing w:line="360" w:lineRule="auto"/>
               <w:rPr>
                 <w:rFonts w:ascii="Times New Roman" w:hAnsi="Times New Roman" w:cs="Times New Roman"/>
                 <w:sz w:val="26"/>
@@ -2765,7 +2966,7 @@
           </w:tcPr>
           <w:p>
             <w:pPr>
-              <w:spacing w:line="276" w:lineRule="auto"/>
+              <w:spacing w:line="360" w:lineRule="auto"/>
               <w:rPr>
                 <w:rFonts w:ascii="Times New Roman" w:hAnsi="Times New Roman" w:cs="Times New Roman"/>
                 <w:sz w:val="26"/>
@@ -2788,7 +2989,7 @@
           </w:tcPr>
           <w:p>
             <w:pPr>
-              <w:spacing w:line="276" w:lineRule="auto"/>
+              <w:spacing w:line="360" w:lineRule="auto"/>
               <w:rPr>
                 <w:rFonts w:ascii="Times New Roman" w:hAnsi="Times New Roman" w:cs="Times New Roman"/>
                 <w:sz w:val="26"/>
@@ -2813,7 +3014,7 @@
           </w:tcPr>
           <w:p>
             <w:pPr>
-              <w:spacing w:line="276" w:lineRule="auto"/>
+              <w:spacing w:line="360" w:lineRule="auto"/>
               <w:rPr>
                 <w:rFonts w:ascii="Times New Roman" w:hAnsi="Times New Roman" w:cs="Times New Roman"/>
                 <w:sz w:val="26"/>
@@ -2836,7 +3037,7 @@
           </w:tcPr>
           <w:p>
             <w:pPr>
-              <w:spacing w:line="276" w:lineRule="auto"/>
+              <w:spacing w:line="360" w:lineRule="auto"/>
               <w:rPr>
                 <w:rFonts w:ascii="Times New Roman" w:hAnsi="Times New Roman" w:cs="Times New Roman"/>
                 <w:sz w:val="26"/>
@@ -2859,7 +3060,7 @@
           </w:tcPr>
           <w:p>
             <w:pPr>
-              <w:spacing w:line="276" w:lineRule="auto"/>
+              <w:spacing w:line="360" w:lineRule="auto"/>
               <w:rPr>
                 <w:rFonts w:ascii="Times New Roman" w:hAnsi="Times New Roman" w:cs="Times New Roman"/>
                 <w:sz w:val="26"/>
@@ -2882,7 +3083,7 @@
           </w:tcPr>
           <w:p>
             <w:pPr>
-              <w:spacing w:line="276" w:lineRule="auto"/>
+              <w:spacing w:line="360" w:lineRule="auto"/>
               <w:rPr>
                 <w:rFonts w:ascii="Times New Roman" w:hAnsi="Times New Roman" w:cs="Times New Roman"/>
                 <w:sz w:val="26"/>
@@ -2907,7 +3108,7 @@
           </w:tcPr>
           <w:p>
             <w:pPr>
-              <w:spacing w:line="276" w:lineRule="auto"/>
+              <w:spacing w:line="360" w:lineRule="auto"/>
               <w:rPr>
                 <w:rFonts w:ascii="Times New Roman" w:hAnsi="Times New Roman" w:cs="Times New Roman"/>
                 <w:sz w:val="26"/>
@@ -2930,7 +3131,7 @@
           </w:tcPr>
           <w:p>
             <w:pPr>
-              <w:spacing w:line="276" w:lineRule="auto"/>
+              <w:spacing w:line="360" w:lineRule="auto"/>
               <w:rPr>
                 <w:rFonts w:ascii="Times New Roman" w:hAnsi="Times New Roman" w:cs="Times New Roman"/>
                 <w:sz w:val="26"/>
@@ -2953,7 +3154,7 @@
           </w:tcPr>
           <w:p>
             <w:pPr>
-              <w:spacing w:line="276" w:lineRule="auto"/>
+              <w:spacing w:line="360" w:lineRule="auto"/>
               <w:rPr>
                 <w:rFonts w:ascii="Times New Roman" w:hAnsi="Times New Roman" w:cs="Times New Roman"/>
                 <w:sz w:val="26"/>
@@ -2976,7 +3177,7 @@
           </w:tcPr>
           <w:p>
             <w:pPr>
-              <w:spacing w:line="276" w:lineRule="auto"/>
+              <w:spacing w:line="360" w:lineRule="auto"/>
               <w:rPr>
                 <w:rFonts w:ascii="Times New Roman" w:hAnsi="Times New Roman" w:cs="Times New Roman"/>
                 <w:sz w:val="26"/>
@@ -3001,7 +3202,7 @@
           </w:tcPr>
           <w:p>
             <w:pPr>
-              <w:spacing w:line="276" w:lineRule="auto"/>
+              <w:spacing w:line="360" w:lineRule="auto"/>
               <w:rPr>
                 <w:rFonts w:ascii="Times New Roman" w:hAnsi="Times New Roman" w:cs="Times New Roman"/>
                 <w:sz w:val="26"/>
@@ -3024,7 +3225,7 @@
           </w:tcPr>
           <w:p>
             <w:pPr>
-              <w:spacing w:line="276" w:lineRule="auto"/>
+              <w:spacing w:line="360" w:lineRule="auto"/>
               <w:rPr>
                 <w:rFonts w:ascii="Times New Roman" w:hAnsi="Times New Roman" w:cs="Times New Roman"/>
                 <w:sz w:val="26"/>
@@ -3047,7 +3248,7 @@
           </w:tcPr>
           <w:p>
             <w:pPr>
-              <w:spacing w:line="276" w:lineRule="auto"/>
+              <w:spacing w:line="360" w:lineRule="auto"/>
               <w:rPr>
                 <w:rFonts w:ascii="Times New Roman" w:hAnsi="Times New Roman" w:cs="Times New Roman"/>
                 <w:sz w:val="26"/>
@@ -3070,7 +3271,7 @@
           </w:tcPr>
           <w:p>
             <w:pPr>
-              <w:spacing w:line="276" w:lineRule="auto"/>
+              <w:spacing w:line="360" w:lineRule="auto"/>
               <w:rPr>
                 <w:rFonts w:ascii="Times New Roman" w:hAnsi="Times New Roman" w:cs="Times New Roman"/>
                 <w:sz w:val="26"/>
@@ -3095,7 +3296,7 @@
           </w:tcPr>
           <w:p>
             <w:pPr>
-              <w:spacing w:line="276" w:lineRule="auto"/>
+              <w:spacing w:line="360" w:lineRule="auto"/>
               <w:rPr>
                 <w:rFonts w:ascii="Times New Roman" w:hAnsi="Times New Roman" w:cs="Times New Roman"/>
                 <w:sz w:val="26"/>
@@ -3118,7 +3319,7 @@
           </w:tcPr>
           <w:p>
             <w:pPr>
-              <w:spacing w:line="276" w:lineRule="auto"/>
+              <w:spacing w:line="360" w:lineRule="auto"/>
               <w:rPr>
                 <w:rFonts w:ascii="Times New Roman" w:hAnsi="Times New Roman" w:cs="Times New Roman"/>
                 <w:sz w:val="26"/>
@@ -3141,7 +3342,7 @@
           </w:tcPr>
           <w:p>
             <w:pPr>
-              <w:spacing w:line="276" w:lineRule="auto"/>
+              <w:spacing w:line="360" w:lineRule="auto"/>
               <w:rPr>
                 <w:rFonts w:ascii="Times New Roman" w:hAnsi="Times New Roman" w:cs="Times New Roman"/>
                 <w:sz w:val="26"/>
@@ -3164,7 +3365,7 @@
           </w:tcPr>
           <w:p>
             <w:pPr>
-              <w:spacing w:line="276" w:lineRule="auto"/>
+              <w:spacing w:line="360" w:lineRule="auto"/>
               <w:rPr>
                 <w:rFonts w:ascii="Times New Roman" w:hAnsi="Times New Roman" w:cs="Times New Roman"/>
                 <w:sz w:val="26"/>
@@ -3185,6 +3386,7 @@
     </w:tbl>
     <w:p>
       <w:pPr>
+        <w:spacing w:line="360" w:lineRule="auto"/>
         <w:rPr>
           <w:rFonts w:ascii="Times New Roman" w:hAnsi="Times New Roman" w:cs="Times New Roman"/>
           <w:b/>
@@ -3207,6 +3409,7 @@
         <w:spacing w:before="8" w:after="0" w:line="360" w:lineRule="auto"/>
         <w:contextualSpacing w:val="0"/>
         <w:rPr>
+          <w:rFonts w:ascii="Times New Roman" w:hAnsi="Times New Roman" w:cs="Times New Roman"/>
           <w:b/>
           <w:bCs/>
           <w:sz w:val="26"/>
@@ -3215,22 +3418,23 @@
       </w:pPr>
       <w:r>
         <w:rPr>
+          <w:rFonts w:ascii="Times New Roman" w:hAnsi="Times New Roman" w:cs="Times New Roman"/>
           <w:b/>
           <w:bCs/>
           <w:sz w:val="26"/>
           <w:szCs w:val="26"/>
         </w:rPr>
-        <w:lastRenderedPageBreak/>
         <w:t xml:space="preserve">Thực thể </w:t>
       </w:r>
       <w:r>
         <w:rPr>
+          <w:rFonts w:ascii="Times New Roman" w:hAnsi="Times New Roman" w:cs="Times New Roman"/>
           <w:b/>
           <w:bCs/>
           <w:sz w:val="26"/>
           <w:szCs w:val="26"/>
         </w:rPr>
-        <w:t>ThongTinThanhToan (TTTT: Thông tin thanh toán)</w:t>
+        <w:t>CaLamViec</w:t>
       </w:r>
     </w:p>
     <w:tbl>
@@ -3252,7 +3456,7 @@
           </w:tcPr>
           <w:p>
             <w:pPr>
-              <w:spacing w:line="276" w:lineRule="auto"/>
+              <w:spacing w:line="360" w:lineRule="auto"/>
               <w:rPr>
                 <w:rFonts w:ascii="Times New Roman" w:hAnsi="Times New Roman" w:cs="Times New Roman"/>
                 <w:b/>
@@ -3279,7 +3483,7 @@
           </w:tcPr>
           <w:p>
             <w:pPr>
-              <w:spacing w:line="276" w:lineRule="auto"/>
+              <w:spacing w:line="360" w:lineRule="auto"/>
               <w:rPr>
                 <w:rFonts w:ascii="Times New Roman" w:hAnsi="Times New Roman" w:cs="Times New Roman"/>
                 <w:b/>
@@ -3306,7 +3510,7 @@
           </w:tcPr>
           <w:p>
             <w:pPr>
-              <w:spacing w:line="276" w:lineRule="auto"/>
+              <w:spacing w:line="360" w:lineRule="auto"/>
               <w:rPr>
                 <w:rFonts w:ascii="Times New Roman" w:hAnsi="Times New Roman" w:cs="Times New Roman"/>
                 <w:b/>
@@ -3333,7 +3537,7 @@
           </w:tcPr>
           <w:p>
             <w:pPr>
-              <w:spacing w:line="276" w:lineRule="auto"/>
+              <w:spacing w:line="360" w:lineRule="auto"/>
               <w:rPr>
                 <w:rFonts w:ascii="Times New Roman" w:hAnsi="Times New Roman" w:cs="Times New Roman"/>
                 <w:b/>
@@ -3362,7 +3566,7 @@
           </w:tcPr>
           <w:p>
             <w:pPr>
-              <w:spacing w:line="276" w:lineRule="auto"/>
+              <w:spacing w:line="360" w:lineRule="auto"/>
               <w:rPr>
                 <w:rFonts w:ascii="Times New Roman" w:hAnsi="Times New Roman" w:cs="Times New Roman"/>
                 <w:sz w:val="26"/>
@@ -3385,7 +3589,7 @@
           </w:tcPr>
           <w:p>
             <w:pPr>
-              <w:spacing w:line="276" w:lineRule="auto"/>
+              <w:spacing w:line="360" w:lineRule="auto"/>
               <w:rPr>
                 <w:rFonts w:ascii="Times New Roman" w:hAnsi="Times New Roman" w:cs="Times New Roman"/>
                 <w:sz w:val="26"/>
@@ -3408,7 +3612,7 @@
           </w:tcPr>
           <w:p>
             <w:pPr>
-              <w:spacing w:line="276" w:lineRule="auto"/>
+              <w:spacing w:line="360" w:lineRule="auto"/>
               <w:rPr>
                 <w:rFonts w:ascii="Times New Roman" w:hAnsi="Times New Roman" w:cs="Times New Roman"/>
                 <w:sz w:val="26"/>
@@ -3431,7 +3635,7 @@
           </w:tcPr>
           <w:p>
             <w:pPr>
-              <w:spacing w:line="276" w:lineRule="auto"/>
+              <w:spacing w:line="360" w:lineRule="auto"/>
               <w:rPr>
                 <w:rFonts w:ascii="Times New Roman" w:hAnsi="Times New Roman" w:cs="Times New Roman"/>
                 <w:sz w:val="26"/>
@@ -3456,7 +3660,7 @@
           </w:tcPr>
           <w:p>
             <w:pPr>
-              <w:spacing w:line="276" w:lineRule="auto"/>
+              <w:spacing w:line="360" w:lineRule="auto"/>
               <w:rPr>
                 <w:rFonts w:ascii="Times New Roman" w:hAnsi="Times New Roman" w:cs="Times New Roman"/>
                 <w:sz w:val="26"/>
@@ -3479,7 +3683,7 @@
           </w:tcPr>
           <w:p>
             <w:pPr>
-              <w:spacing w:line="276" w:lineRule="auto"/>
+              <w:spacing w:line="360" w:lineRule="auto"/>
               <w:rPr>
                 <w:rFonts w:ascii="Times New Roman" w:hAnsi="Times New Roman" w:cs="Times New Roman"/>
                 <w:sz w:val="26"/>
@@ -3502,7 +3706,7 @@
           </w:tcPr>
           <w:p>
             <w:pPr>
-              <w:spacing w:line="276" w:lineRule="auto"/>
+              <w:spacing w:line="360" w:lineRule="auto"/>
               <w:rPr>
                 <w:rFonts w:ascii="Times New Roman" w:hAnsi="Times New Roman" w:cs="Times New Roman"/>
                 <w:sz w:val="26"/>
@@ -3525,7 +3729,7 @@
           </w:tcPr>
           <w:p>
             <w:pPr>
-              <w:spacing w:line="276" w:lineRule="auto"/>
+              <w:spacing w:line="360" w:lineRule="auto"/>
               <w:rPr>
                 <w:rFonts w:ascii="Times New Roman" w:hAnsi="Times New Roman" w:cs="Times New Roman"/>
                 <w:sz w:val="26"/>
@@ -3550,7 +3754,7 @@
           </w:tcPr>
           <w:p>
             <w:pPr>
-              <w:spacing w:line="276" w:lineRule="auto"/>
+              <w:spacing w:line="360" w:lineRule="auto"/>
               <w:rPr>
                 <w:rFonts w:ascii="Times New Roman" w:hAnsi="Times New Roman" w:cs="Times New Roman"/>
                 <w:sz w:val="26"/>
@@ -3573,7 +3777,7 @@
           </w:tcPr>
           <w:p>
             <w:pPr>
-              <w:spacing w:line="276" w:lineRule="auto"/>
+              <w:spacing w:line="360" w:lineRule="auto"/>
               <w:rPr>
                 <w:rFonts w:ascii="Times New Roman" w:hAnsi="Times New Roman" w:cs="Times New Roman"/>
                 <w:sz w:val="26"/>
@@ -3596,7 +3800,7 @@
           </w:tcPr>
           <w:p>
             <w:pPr>
-              <w:spacing w:line="276" w:lineRule="auto"/>
+              <w:spacing w:line="360" w:lineRule="auto"/>
               <w:rPr>
                 <w:rFonts w:ascii="Times New Roman" w:hAnsi="Times New Roman" w:cs="Times New Roman"/>
                 <w:sz w:val="26"/>
@@ -3619,7 +3823,7 @@
           </w:tcPr>
           <w:p>
             <w:pPr>
-              <w:spacing w:line="276" w:lineRule="auto"/>
+              <w:spacing w:line="360" w:lineRule="auto"/>
               <w:rPr>
                 <w:rFonts w:ascii="Times New Roman" w:hAnsi="Times New Roman" w:cs="Times New Roman"/>
                 <w:sz w:val="26"/>
@@ -3640,6 +3844,7 @@
     </w:tbl>
     <w:p>
       <w:pPr>
+        <w:spacing w:line="360" w:lineRule="auto"/>
         <w:rPr>
           <w:rFonts w:ascii="Times New Roman" w:hAnsi="Times New Roman" w:cs="Times New Roman"/>
           <w:b/>
@@ -3662,6 +3867,7 @@
         <w:spacing w:before="8" w:after="0" w:line="360" w:lineRule="auto"/>
         <w:contextualSpacing w:val="0"/>
         <w:rPr>
+          <w:rFonts w:ascii="Times New Roman" w:hAnsi="Times New Roman" w:cs="Times New Roman"/>
           <w:b/>
           <w:bCs/>
           <w:sz w:val="26"/>
@@ -3670,6 +3876,7 @@
       </w:pPr>
       <w:r>
         <w:rPr>
+          <w:rFonts w:ascii="Times New Roman" w:hAnsi="Times New Roman" w:cs="Times New Roman"/>
           <w:b/>
           <w:bCs/>
           <w:sz w:val="26"/>
@@ -3679,12 +3886,13 @@
       </w:r>
       <w:r>
         <w:rPr>
+          <w:rFonts w:ascii="Times New Roman" w:hAnsi="Times New Roman" w:cs="Times New Roman"/>
           <w:b/>
           <w:bCs/>
           <w:sz w:val="26"/>
           <w:szCs w:val="26"/>
         </w:rPr>
-        <w:t>GioHang</w:t>
+        <w:t>PhieuGiamGia</w:t>
       </w:r>
     </w:p>
     <w:tbl>
@@ -3706,7 +3914,7 @@
           </w:tcPr>
           <w:p>
             <w:pPr>
-              <w:spacing w:line="276" w:lineRule="auto"/>
+              <w:spacing w:line="360" w:lineRule="auto"/>
               <w:rPr>
                 <w:rFonts w:ascii="Times New Roman" w:hAnsi="Times New Roman" w:cs="Times New Roman"/>
                 <w:b/>
@@ -3733,7 +3941,7 @@
           </w:tcPr>
           <w:p>
             <w:pPr>
-              <w:spacing w:line="276" w:lineRule="auto"/>
+              <w:spacing w:line="360" w:lineRule="auto"/>
               <w:rPr>
                 <w:rFonts w:ascii="Times New Roman" w:hAnsi="Times New Roman" w:cs="Times New Roman"/>
                 <w:b/>
@@ -3760,7 +3968,7 @@
           </w:tcPr>
           <w:p>
             <w:pPr>
-              <w:spacing w:line="276" w:lineRule="auto"/>
+              <w:spacing w:line="360" w:lineRule="auto"/>
               <w:rPr>
                 <w:rFonts w:ascii="Times New Roman" w:hAnsi="Times New Roman" w:cs="Times New Roman"/>
                 <w:b/>
@@ -3787,7 +3995,7 @@
           </w:tcPr>
           <w:p>
             <w:pPr>
-              <w:spacing w:line="276" w:lineRule="auto"/>
+              <w:spacing w:line="360" w:lineRule="auto"/>
               <w:rPr>
                 <w:rFonts w:ascii="Times New Roman" w:hAnsi="Times New Roman" w:cs="Times New Roman"/>
                 <w:b/>
@@ -3816,7 +4024,7 @@
           </w:tcPr>
           <w:p>
             <w:pPr>
-              <w:spacing w:line="276" w:lineRule="auto"/>
+              <w:spacing w:line="360" w:lineRule="auto"/>
               <w:rPr>
                 <w:rFonts w:ascii="Times New Roman" w:hAnsi="Times New Roman" w:cs="Times New Roman"/>
                 <w:sz w:val="26"/>
@@ -3839,7 +4047,7 @@
           </w:tcPr>
           <w:p>
             <w:pPr>
-              <w:spacing w:line="276" w:lineRule="auto"/>
+              <w:spacing w:line="360" w:lineRule="auto"/>
               <w:rPr>
                 <w:rFonts w:ascii="Times New Roman" w:hAnsi="Times New Roman" w:cs="Times New Roman"/>
                 <w:sz w:val="26"/>
@@ -3862,7 +4070,7 @@
           </w:tcPr>
           <w:p>
             <w:pPr>
-              <w:spacing w:line="276" w:lineRule="auto"/>
+              <w:spacing w:line="360" w:lineRule="auto"/>
               <w:rPr>
                 <w:rFonts w:ascii="Times New Roman" w:hAnsi="Times New Roman" w:cs="Times New Roman"/>
                 <w:sz w:val="26"/>
@@ -3885,7 +4093,7 @@
           </w:tcPr>
           <w:p>
             <w:pPr>
-              <w:spacing w:line="276" w:lineRule="auto"/>
+              <w:spacing w:line="360" w:lineRule="auto"/>
               <w:rPr>
                 <w:rFonts w:ascii="Times New Roman" w:hAnsi="Times New Roman" w:cs="Times New Roman"/>
                 <w:sz w:val="26"/>
@@ -3910,7 +4118,7 @@
           </w:tcPr>
           <w:p>
             <w:pPr>
-              <w:spacing w:line="276" w:lineRule="auto"/>
+              <w:spacing w:line="360" w:lineRule="auto"/>
               <w:rPr>
                 <w:rFonts w:ascii="Times New Roman" w:hAnsi="Times New Roman" w:cs="Times New Roman"/>
                 <w:sz w:val="26"/>
@@ -3933,7 +4141,7 @@
           </w:tcPr>
           <w:p>
             <w:pPr>
-              <w:spacing w:line="276" w:lineRule="auto"/>
+              <w:spacing w:line="360" w:lineRule="auto"/>
               <w:rPr>
                 <w:rFonts w:ascii="Times New Roman" w:hAnsi="Times New Roman" w:cs="Times New Roman"/>
                 <w:sz w:val="26"/>
@@ -3956,7 +4164,7 @@
           </w:tcPr>
           <w:p>
             <w:pPr>
-              <w:spacing w:line="276" w:lineRule="auto"/>
+              <w:spacing w:line="360" w:lineRule="auto"/>
               <w:rPr>
                 <w:rFonts w:ascii="Times New Roman" w:hAnsi="Times New Roman" w:cs="Times New Roman"/>
                 <w:sz w:val="26"/>
@@ -3979,7 +4187,7 @@
           </w:tcPr>
           <w:p>
             <w:pPr>
-              <w:spacing w:line="276" w:lineRule="auto"/>
+              <w:spacing w:line="360" w:lineRule="auto"/>
               <w:rPr>
                 <w:rFonts w:ascii="Times New Roman" w:hAnsi="Times New Roman" w:cs="Times New Roman"/>
                 <w:sz w:val="26"/>
@@ -4004,7 +4212,7 @@
           </w:tcPr>
           <w:p>
             <w:pPr>
-              <w:spacing w:line="276" w:lineRule="auto"/>
+              <w:spacing w:line="360" w:lineRule="auto"/>
               <w:rPr>
                 <w:rFonts w:ascii="Times New Roman" w:hAnsi="Times New Roman" w:cs="Times New Roman"/>
                 <w:sz w:val="26"/>
@@ -4027,7 +4235,7 @@
           </w:tcPr>
           <w:p>
             <w:pPr>
-              <w:spacing w:line="276" w:lineRule="auto"/>
+              <w:spacing w:line="360" w:lineRule="auto"/>
               <w:rPr>
                 <w:rFonts w:ascii="Times New Roman" w:hAnsi="Times New Roman" w:cs="Times New Roman"/>
                 <w:sz w:val="26"/>
@@ -4050,7 +4258,7 @@
           </w:tcPr>
           <w:p>
             <w:pPr>
-              <w:spacing w:line="276" w:lineRule="auto"/>
+              <w:spacing w:line="360" w:lineRule="auto"/>
               <w:rPr>
                 <w:rFonts w:ascii="Times New Roman" w:hAnsi="Times New Roman" w:cs="Times New Roman"/>
                 <w:sz w:val="26"/>
@@ -4073,7 +4281,7 @@
           </w:tcPr>
           <w:p>
             <w:pPr>
-              <w:spacing w:line="276" w:lineRule="auto"/>
+              <w:spacing w:line="360" w:lineRule="auto"/>
               <w:rPr>
                 <w:rFonts w:ascii="Times New Roman" w:hAnsi="Times New Roman" w:cs="Times New Roman"/>
                 <w:sz w:val="26"/>
@@ -4094,6 +4302,7 @@
     </w:tbl>
     <w:p>
       <w:pPr>
+        <w:spacing w:line="360" w:lineRule="auto"/>
         <w:rPr>
           <w:rFonts w:ascii="Times New Roman" w:hAnsi="Times New Roman" w:cs="Times New Roman"/>
           <w:b/>
@@ -4116,6 +4325,7 @@
         <w:spacing w:before="8" w:after="0" w:line="360" w:lineRule="auto"/>
         <w:contextualSpacing w:val="0"/>
         <w:rPr>
+          <w:rFonts w:ascii="Times New Roman" w:hAnsi="Times New Roman" w:cs="Times New Roman"/>
           <w:b/>
           <w:bCs/>
           <w:sz w:val="26"/>
@@ -4124,6 +4334,7 @@
       </w:pPr>
       <w:r>
         <w:rPr>
+          <w:rFonts w:ascii="Times New Roman" w:hAnsi="Times New Roman" w:cs="Times New Roman"/>
           <w:b/>
           <w:bCs/>
           <w:sz w:val="26"/>
@@ -4133,12 +4344,13 @@
       </w:r>
       <w:r>
         <w:rPr>
+          <w:rFonts w:ascii="Times New Roman" w:hAnsi="Times New Roman" w:cs="Times New Roman"/>
           <w:b/>
           <w:bCs/>
           <w:sz w:val="26"/>
           <w:szCs w:val="26"/>
         </w:rPr>
-        <w:t>PhuongThucThanhToan</w:t>
+        <w:t>MatHang</w:t>
       </w:r>
     </w:p>
     <w:tbl>
@@ -4160,7 +4372,7 @@
           </w:tcPr>
           <w:p>
             <w:pPr>
-              <w:spacing w:line="276" w:lineRule="auto"/>
+              <w:spacing w:line="360" w:lineRule="auto"/>
               <w:rPr>
                 <w:rFonts w:ascii="Times New Roman" w:hAnsi="Times New Roman" w:cs="Times New Roman"/>
                 <w:b/>
@@ -4187,7 +4399,7 @@
           </w:tcPr>
           <w:p>
             <w:pPr>
-              <w:spacing w:line="276" w:lineRule="auto"/>
+              <w:spacing w:line="360" w:lineRule="auto"/>
               <w:rPr>
                 <w:rFonts w:ascii="Times New Roman" w:hAnsi="Times New Roman" w:cs="Times New Roman"/>
                 <w:b/>
@@ -4214,7 +4426,7 @@
           </w:tcPr>
           <w:p>
             <w:pPr>
-              <w:spacing w:line="276" w:lineRule="auto"/>
+              <w:spacing w:line="360" w:lineRule="auto"/>
               <w:rPr>
                 <w:rFonts w:ascii="Times New Roman" w:hAnsi="Times New Roman" w:cs="Times New Roman"/>
                 <w:b/>
@@ -4241,7 +4453,7 @@
           </w:tcPr>
           <w:p>
             <w:pPr>
-              <w:spacing w:line="276" w:lineRule="auto"/>
+              <w:spacing w:line="360" w:lineRule="auto"/>
               <w:rPr>
                 <w:rFonts w:ascii="Times New Roman" w:hAnsi="Times New Roman" w:cs="Times New Roman"/>
                 <w:b/>
@@ -4270,7 +4482,7 @@
           </w:tcPr>
           <w:p>
             <w:pPr>
-              <w:spacing w:line="276" w:lineRule="auto"/>
+              <w:spacing w:line="360" w:lineRule="auto"/>
               <w:rPr>
                 <w:rFonts w:ascii="Times New Roman" w:hAnsi="Times New Roman" w:cs="Times New Roman"/>
                 <w:sz w:val="26"/>
@@ -4293,7 +4505,7 @@
           </w:tcPr>
           <w:p>
             <w:pPr>
-              <w:spacing w:line="276" w:lineRule="auto"/>
+              <w:spacing w:line="360" w:lineRule="auto"/>
               <w:rPr>
                 <w:rFonts w:ascii="Times New Roman" w:hAnsi="Times New Roman" w:cs="Times New Roman"/>
                 <w:sz w:val="26"/>
@@ -4316,7 +4528,7 @@
           </w:tcPr>
           <w:p>
             <w:pPr>
-              <w:spacing w:line="276" w:lineRule="auto"/>
+              <w:spacing w:line="360" w:lineRule="auto"/>
               <w:rPr>
                 <w:rFonts w:ascii="Times New Roman" w:hAnsi="Times New Roman" w:cs="Times New Roman"/>
                 <w:sz w:val="26"/>
@@ -4339,7 +4551,7 @@
           </w:tcPr>
           <w:p>
             <w:pPr>
-              <w:spacing w:line="276" w:lineRule="auto"/>
+              <w:spacing w:line="360" w:lineRule="auto"/>
               <w:rPr>
                 <w:rFonts w:ascii="Times New Roman" w:hAnsi="Times New Roman" w:cs="Times New Roman"/>
                 <w:sz w:val="26"/>
@@ -4364,7 +4576,7 @@
           </w:tcPr>
           <w:p>
             <w:pPr>
-              <w:spacing w:line="276" w:lineRule="auto"/>
+              <w:spacing w:line="360" w:lineRule="auto"/>
               <w:rPr>
                 <w:rFonts w:ascii="Times New Roman" w:hAnsi="Times New Roman" w:cs="Times New Roman"/>
                 <w:sz w:val="26"/>
@@ -4387,7 +4599,7 @@
           </w:tcPr>
           <w:p>
             <w:pPr>
-              <w:spacing w:line="276" w:lineRule="auto"/>
+              <w:spacing w:line="360" w:lineRule="auto"/>
               <w:rPr>
                 <w:rFonts w:ascii="Times New Roman" w:hAnsi="Times New Roman" w:cs="Times New Roman"/>
                 <w:sz w:val="26"/>
@@ -4410,7 +4622,7 @@
           </w:tcPr>
           <w:p>
             <w:pPr>
-              <w:spacing w:line="276" w:lineRule="auto"/>
+              <w:spacing w:line="360" w:lineRule="auto"/>
               <w:rPr>
                 <w:rFonts w:ascii="Times New Roman" w:hAnsi="Times New Roman" w:cs="Times New Roman"/>
                 <w:sz w:val="26"/>
@@ -4433,7 +4645,7 @@
           </w:tcPr>
           <w:p>
             <w:pPr>
-              <w:spacing w:line="276" w:lineRule="auto"/>
+              <w:spacing w:line="360" w:lineRule="auto"/>
               <w:rPr>
                 <w:rFonts w:ascii="Times New Roman" w:hAnsi="Times New Roman" w:cs="Times New Roman"/>
                 <w:sz w:val="26"/>
@@ -4458,7 +4670,7 @@
           </w:tcPr>
           <w:p>
             <w:pPr>
-              <w:spacing w:line="276" w:lineRule="auto"/>
+              <w:spacing w:line="360" w:lineRule="auto"/>
               <w:rPr>
                 <w:rFonts w:ascii="Times New Roman" w:hAnsi="Times New Roman" w:cs="Times New Roman"/>
                 <w:sz w:val="26"/>
@@ -4481,7 +4693,7 @@
           </w:tcPr>
           <w:p>
             <w:pPr>
-              <w:spacing w:line="276" w:lineRule="auto"/>
+              <w:spacing w:line="360" w:lineRule="auto"/>
               <w:rPr>
                 <w:rFonts w:ascii="Times New Roman" w:hAnsi="Times New Roman" w:cs="Times New Roman"/>
                 <w:sz w:val="26"/>
@@ -4504,7 +4716,7 @@
           </w:tcPr>
           <w:p>
             <w:pPr>
-              <w:spacing w:line="276" w:lineRule="auto"/>
+              <w:spacing w:line="360" w:lineRule="auto"/>
               <w:rPr>
                 <w:rFonts w:ascii="Times New Roman" w:hAnsi="Times New Roman" w:cs="Times New Roman"/>
                 <w:sz w:val="26"/>
@@ -4527,7 +4739,7 @@
           </w:tcPr>
           <w:p>
             <w:pPr>
-              <w:spacing w:line="276" w:lineRule="auto"/>
+              <w:spacing w:line="360" w:lineRule="auto"/>
               <w:rPr>
                 <w:rFonts w:ascii="Times New Roman" w:hAnsi="Times New Roman" w:cs="Times New Roman"/>
                 <w:sz w:val="26"/>
@@ -4548,6 +4760,7 @@
     </w:tbl>
     <w:p>
       <w:pPr>
+        <w:spacing w:line="360" w:lineRule="auto"/>
         <w:rPr>
           <w:rFonts w:ascii="Times New Roman" w:hAnsi="Times New Roman" w:cs="Times New Roman"/>
           <w:b/>
@@ -4570,6 +4783,7 @@
         <w:spacing w:before="8" w:after="0" w:line="360" w:lineRule="auto"/>
         <w:contextualSpacing w:val="0"/>
         <w:rPr>
+          <w:rFonts w:ascii="Times New Roman" w:hAnsi="Times New Roman" w:cs="Times New Roman"/>
           <w:b/>
           <w:bCs/>
           <w:sz w:val="26"/>
@@ -4578,6 +4792,7 @@
       </w:pPr>
       <w:r>
         <w:rPr>
+          <w:rFonts w:ascii="Times New Roman" w:hAnsi="Times New Roman" w:cs="Times New Roman"/>
           <w:b/>
           <w:bCs/>
           <w:sz w:val="26"/>
@@ -4587,12 +4802,13 @@
       </w:r>
       <w:r>
         <w:rPr>
+          <w:rFonts w:ascii="Times New Roman" w:hAnsi="Times New Roman" w:cs="Times New Roman"/>
           <w:b/>
           <w:bCs/>
           <w:sz w:val="26"/>
           <w:szCs w:val="26"/>
         </w:rPr>
-        <w:t>ChiTietDonHang</w:t>
+        <w:t>LoaiMatHang</w:t>
       </w:r>
     </w:p>
     <w:tbl>
@@ -4614,23 +4830,24 @@
           </w:tcPr>
           <w:p>
             <w:pPr>
-              <w:spacing w:line="276" w:lineRule="auto"/>
-              <w:rPr>
-                <w:rFonts w:ascii="Times New Roman" w:hAnsi="Times New Roman" w:cs="Times New Roman"/>
-                <w:b/>
-                <w:bCs/>
-                <w:sz w:val="26"/>
-                <w:szCs w:val="26"/>
-              </w:rPr>
-            </w:pPr>
-            <w:r>
-              <w:rPr>
-                <w:rFonts w:ascii="Times New Roman" w:hAnsi="Times New Roman" w:cs="Times New Roman"/>
-                <w:b/>
-                <w:bCs/>
-                <w:sz w:val="26"/>
-                <w:szCs w:val="26"/>
-              </w:rPr>
+              <w:spacing w:line="360" w:lineRule="auto"/>
+              <w:rPr>
+                <w:rFonts w:ascii="Times New Roman" w:hAnsi="Times New Roman" w:cs="Times New Roman"/>
+                <w:b/>
+                <w:bCs/>
+                <w:sz w:val="26"/>
+                <w:szCs w:val="26"/>
+              </w:rPr>
+            </w:pPr>
+            <w:r>
+              <w:rPr>
+                <w:rFonts w:ascii="Times New Roman" w:hAnsi="Times New Roman" w:cs="Times New Roman"/>
+                <w:b/>
+                <w:bCs/>
+                <w:sz w:val="26"/>
+                <w:szCs w:val="26"/>
+              </w:rPr>
+              <w:lastRenderedPageBreak/>
               <w:t>Tên thuộc tính</w:t>
             </w:r>
           </w:p>
@@ -4641,7 +4858,7 @@
           </w:tcPr>
           <w:p>
             <w:pPr>
-              <w:spacing w:line="276" w:lineRule="auto"/>
+              <w:spacing w:line="360" w:lineRule="auto"/>
               <w:rPr>
                 <w:rFonts w:ascii="Times New Roman" w:hAnsi="Times New Roman" w:cs="Times New Roman"/>
                 <w:b/>
@@ -4668,7 +4885,7 @@
           </w:tcPr>
           <w:p>
             <w:pPr>
-              <w:spacing w:line="276" w:lineRule="auto"/>
+              <w:spacing w:line="360" w:lineRule="auto"/>
               <w:rPr>
                 <w:rFonts w:ascii="Times New Roman" w:hAnsi="Times New Roman" w:cs="Times New Roman"/>
                 <w:b/>
@@ -4695,7 +4912,7 @@
           </w:tcPr>
           <w:p>
             <w:pPr>
-              <w:spacing w:line="276" w:lineRule="auto"/>
+              <w:spacing w:line="360" w:lineRule="auto"/>
               <w:rPr>
                 <w:rFonts w:ascii="Times New Roman" w:hAnsi="Times New Roman" w:cs="Times New Roman"/>
                 <w:b/>
@@ -4724,7 +4941,7 @@
           </w:tcPr>
           <w:p>
             <w:pPr>
-              <w:spacing w:line="276" w:lineRule="auto"/>
+              <w:spacing w:line="360" w:lineRule="auto"/>
               <w:rPr>
                 <w:rFonts w:ascii="Times New Roman" w:hAnsi="Times New Roman" w:cs="Times New Roman"/>
                 <w:sz w:val="26"/>
@@ -4747,7 +4964,7 @@
           </w:tcPr>
           <w:p>
             <w:pPr>
-              <w:spacing w:line="276" w:lineRule="auto"/>
+              <w:spacing w:line="360" w:lineRule="auto"/>
               <w:rPr>
                 <w:rFonts w:ascii="Times New Roman" w:hAnsi="Times New Roman" w:cs="Times New Roman"/>
                 <w:sz w:val="26"/>
@@ -4770,7 +4987,7 @@
           </w:tcPr>
           <w:p>
             <w:pPr>
-              <w:spacing w:line="276" w:lineRule="auto"/>
+              <w:spacing w:line="360" w:lineRule="auto"/>
               <w:rPr>
                 <w:rFonts w:ascii="Times New Roman" w:hAnsi="Times New Roman" w:cs="Times New Roman"/>
                 <w:sz w:val="26"/>
@@ -4793,7 +5010,7 @@
           </w:tcPr>
           <w:p>
             <w:pPr>
-              <w:spacing w:line="276" w:lineRule="auto"/>
+              <w:spacing w:line="360" w:lineRule="auto"/>
               <w:rPr>
                 <w:rFonts w:ascii="Times New Roman" w:hAnsi="Times New Roman" w:cs="Times New Roman"/>
                 <w:sz w:val="26"/>
@@ -4818,7 +5035,7 @@
           </w:tcPr>
           <w:p>
             <w:pPr>
-              <w:spacing w:line="276" w:lineRule="auto"/>
+              <w:spacing w:line="360" w:lineRule="auto"/>
               <w:rPr>
                 <w:rFonts w:ascii="Times New Roman" w:hAnsi="Times New Roman" w:cs="Times New Roman"/>
                 <w:sz w:val="26"/>
@@ -4841,7 +5058,7 @@
           </w:tcPr>
           <w:p>
             <w:pPr>
-              <w:spacing w:line="276" w:lineRule="auto"/>
+              <w:spacing w:line="360" w:lineRule="auto"/>
               <w:rPr>
                 <w:rFonts w:ascii="Times New Roman" w:hAnsi="Times New Roman" w:cs="Times New Roman"/>
                 <w:sz w:val="26"/>
@@ -4864,7 +5081,7 @@
           </w:tcPr>
           <w:p>
             <w:pPr>
-              <w:spacing w:line="276" w:lineRule="auto"/>
+              <w:spacing w:line="360" w:lineRule="auto"/>
               <w:rPr>
                 <w:rFonts w:ascii="Times New Roman" w:hAnsi="Times New Roman" w:cs="Times New Roman"/>
                 <w:sz w:val="26"/>
@@ -4887,7 +5104,7 @@
           </w:tcPr>
           <w:p>
             <w:pPr>
-              <w:spacing w:line="276" w:lineRule="auto"/>
+              <w:spacing w:line="360" w:lineRule="auto"/>
               <w:rPr>
                 <w:rFonts w:ascii="Times New Roman" w:hAnsi="Times New Roman" w:cs="Times New Roman"/>
                 <w:sz w:val="26"/>
@@ -4912,7 +5129,7 @@
           </w:tcPr>
           <w:p>
             <w:pPr>
-              <w:spacing w:line="276" w:lineRule="auto"/>
+              <w:spacing w:line="360" w:lineRule="auto"/>
               <w:rPr>
                 <w:rFonts w:ascii="Times New Roman" w:hAnsi="Times New Roman" w:cs="Times New Roman"/>
                 <w:sz w:val="26"/>
@@ -4935,7 +5152,7 @@
           </w:tcPr>
           <w:p>
             <w:pPr>
-              <w:spacing w:line="276" w:lineRule="auto"/>
+              <w:spacing w:line="360" w:lineRule="auto"/>
               <w:rPr>
                 <w:rFonts w:ascii="Times New Roman" w:hAnsi="Times New Roman" w:cs="Times New Roman"/>
                 <w:sz w:val="26"/>
@@ -4958,7 +5175,7 @@
           </w:tcPr>
           <w:p>
             <w:pPr>
-              <w:spacing w:line="276" w:lineRule="auto"/>
+              <w:spacing w:line="360" w:lineRule="auto"/>
               <w:rPr>
                 <w:rFonts w:ascii="Times New Roman" w:hAnsi="Times New Roman" w:cs="Times New Roman"/>
                 <w:sz w:val="26"/>
@@ -4981,7 +5198,7 @@
           </w:tcPr>
           <w:p>
             <w:pPr>
-              <w:spacing w:line="276" w:lineRule="auto"/>
+              <w:spacing w:line="360" w:lineRule="auto"/>
               <w:rPr>
                 <w:rFonts w:ascii="Times New Roman" w:hAnsi="Times New Roman" w:cs="Times New Roman"/>
                 <w:sz w:val="26"/>
@@ -5002,6 +5219,7 @@
     </w:tbl>
     <w:p>
       <w:pPr>
+        <w:spacing w:line="360" w:lineRule="auto"/>
         <w:rPr>
           <w:rFonts w:ascii="Times New Roman" w:hAnsi="Times New Roman" w:cs="Times New Roman"/>
           <w:b/>
@@ -5024,6 +5242,7 @@
         <w:spacing w:before="8" w:after="0" w:line="360" w:lineRule="auto"/>
         <w:contextualSpacing w:val="0"/>
         <w:rPr>
+          <w:rFonts w:ascii="Times New Roman" w:hAnsi="Times New Roman" w:cs="Times New Roman"/>
           <w:b/>
           <w:bCs/>
           <w:sz w:val="26"/>
@@ -5032,6 +5251,7 @@
       </w:pPr>
       <w:r>
         <w:rPr>
+          <w:rFonts w:ascii="Times New Roman" w:hAnsi="Times New Roman" w:cs="Times New Roman"/>
           <w:b/>
           <w:bCs/>
           <w:sz w:val="26"/>
@@ -5041,12 +5261,13 @@
       </w:r>
       <w:r>
         <w:rPr>
+          <w:rFonts w:ascii="Times New Roman" w:hAnsi="Times New Roman" w:cs="Times New Roman"/>
           <w:b/>
           <w:bCs/>
           <w:sz w:val="26"/>
           <w:szCs w:val="26"/>
         </w:rPr>
-        <w:t>ChiTietHoaDon</w:t>
+        <w:t>PhieuNhapHang</w:t>
       </w:r>
     </w:p>
     <w:tbl>
@@ -5068,7 +5289,7 @@
           </w:tcPr>
           <w:p>
             <w:pPr>
-              <w:spacing w:line="276" w:lineRule="auto"/>
+              <w:spacing w:line="360" w:lineRule="auto"/>
               <w:rPr>
                 <w:rFonts w:ascii="Times New Roman" w:hAnsi="Times New Roman" w:cs="Times New Roman"/>
                 <w:b/>
@@ -5095,7 +5316,7 @@
           </w:tcPr>
           <w:p>
             <w:pPr>
-              <w:spacing w:line="276" w:lineRule="auto"/>
+              <w:spacing w:line="360" w:lineRule="auto"/>
               <w:rPr>
                 <w:rFonts w:ascii="Times New Roman" w:hAnsi="Times New Roman" w:cs="Times New Roman"/>
                 <w:b/>
@@ -5122,7 +5343,7 @@
           </w:tcPr>
           <w:p>
             <w:pPr>
-              <w:spacing w:line="276" w:lineRule="auto"/>
+              <w:spacing w:line="360" w:lineRule="auto"/>
               <w:rPr>
                 <w:rFonts w:ascii="Times New Roman" w:hAnsi="Times New Roman" w:cs="Times New Roman"/>
                 <w:b/>
@@ -5149,7 +5370,7 @@
           </w:tcPr>
           <w:p>
             <w:pPr>
-              <w:spacing w:line="276" w:lineRule="auto"/>
+              <w:spacing w:line="360" w:lineRule="auto"/>
               <w:rPr>
                 <w:rFonts w:ascii="Times New Roman" w:hAnsi="Times New Roman" w:cs="Times New Roman"/>
                 <w:b/>
@@ -5178,7 +5399,7 @@
           </w:tcPr>
           <w:p>
             <w:pPr>
-              <w:spacing w:line="276" w:lineRule="auto"/>
+              <w:spacing w:line="360" w:lineRule="auto"/>
               <w:rPr>
                 <w:rFonts w:ascii="Times New Roman" w:hAnsi="Times New Roman" w:cs="Times New Roman"/>
                 <w:sz w:val="26"/>
@@ -5201,7 +5422,7 @@
           </w:tcPr>
           <w:p>
             <w:pPr>
-              <w:spacing w:line="276" w:lineRule="auto"/>
+              <w:spacing w:line="360" w:lineRule="auto"/>
               <w:rPr>
                 <w:rFonts w:ascii="Times New Roman" w:hAnsi="Times New Roman" w:cs="Times New Roman"/>
                 <w:sz w:val="26"/>
@@ -5224,7 +5445,7 @@
           </w:tcPr>
           <w:p>
             <w:pPr>
-              <w:spacing w:line="276" w:lineRule="auto"/>
+              <w:spacing w:line="360" w:lineRule="auto"/>
               <w:rPr>
                 <w:rFonts w:ascii="Times New Roman" w:hAnsi="Times New Roman" w:cs="Times New Roman"/>
                 <w:sz w:val="26"/>
@@ -5247,7 +5468,7 @@
           </w:tcPr>
           <w:p>
             <w:pPr>
-              <w:spacing w:line="276" w:lineRule="auto"/>
+              <w:spacing w:line="360" w:lineRule="auto"/>
               <w:rPr>
                 <w:rFonts w:ascii="Times New Roman" w:hAnsi="Times New Roman" w:cs="Times New Roman"/>
                 <w:sz w:val="26"/>
@@ -5272,7 +5493,7 @@
           </w:tcPr>
           <w:p>
             <w:pPr>
-              <w:spacing w:line="276" w:lineRule="auto"/>
+              <w:spacing w:line="360" w:lineRule="auto"/>
               <w:rPr>
                 <w:rFonts w:ascii="Times New Roman" w:hAnsi="Times New Roman" w:cs="Times New Roman"/>
                 <w:sz w:val="26"/>
@@ -5295,7 +5516,7 @@
           </w:tcPr>
           <w:p>
             <w:pPr>
-              <w:spacing w:line="276" w:lineRule="auto"/>
+              <w:spacing w:line="360" w:lineRule="auto"/>
               <w:rPr>
                 <w:rFonts w:ascii="Times New Roman" w:hAnsi="Times New Roman" w:cs="Times New Roman"/>
                 <w:sz w:val="26"/>
@@ -5318,7 +5539,7 @@
           </w:tcPr>
           <w:p>
             <w:pPr>
-              <w:spacing w:line="276" w:lineRule="auto"/>
+              <w:spacing w:line="360" w:lineRule="auto"/>
               <w:rPr>
                 <w:rFonts w:ascii="Times New Roman" w:hAnsi="Times New Roman" w:cs="Times New Roman"/>
                 <w:sz w:val="26"/>
@@ -5341,7 +5562,7 @@
           </w:tcPr>
           <w:p>
             <w:pPr>
-              <w:spacing w:line="276" w:lineRule="auto"/>
+              <w:spacing w:line="360" w:lineRule="auto"/>
               <w:rPr>
                 <w:rFonts w:ascii="Times New Roman" w:hAnsi="Times New Roman" w:cs="Times New Roman"/>
                 <w:sz w:val="26"/>
@@ -5366,7 +5587,7 @@
           </w:tcPr>
           <w:p>
             <w:pPr>
-              <w:spacing w:line="276" w:lineRule="auto"/>
+              <w:spacing w:line="360" w:lineRule="auto"/>
               <w:rPr>
                 <w:rFonts w:ascii="Times New Roman" w:hAnsi="Times New Roman" w:cs="Times New Roman"/>
                 <w:sz w:val="26"/>
@@ -5389,7 +5610,7 @@
           </w:tcPr>
           <w:p>
             <w:pPr>
-              <w:spacing w:line="276" w:lineRule="auto"/>
+              <w:spacing w:line="360" w:lineRule="auto"/>
               <w:rPr>
                 <w:rFonts w:ascii="Times New Roman" w:hAnsi="Times New Roman" w:cs="Times New Roman"/>
                 <w:sz w:val="26"/>
@@ -5412,7 +5633,7 @@
           </w:tcPr>
           <w:p>
             <w:pPr>
-              <w:spacing w:line="276" w:lineRule="auto"/>
+              <w:spacing w:line="360" w:lineRule="auto"/>
               <w:rPr>
                 <w:rFonts w:ascii="Times New Roman" w:hAnsi="Times New Roman" w:cs="Times New Roman"/>
                 <w:sz w:val="26"/>
@@ -5435,7 +5656,7 @@
           </w:tcPr>
           <w:p>
             <w:pPr>
-              <w:spacing w:line="276" w:lineRule="auto"/>
+              <w:spacing w:line="360" w:lineRule="auto"/>
               <w:rPr>
                 <w:rFonts w:ascii="Times New Roman" w:hAnsi="Times New Roman" w:cs="Times New Roman"/>
                 <w:sz w:val="26"/>
@@ -5454,7 +5675,1485 @@
         </w:tc>
       </w:tr>
     </w:tbl>
-    <w:p/>
+    <w:p>
+      <w:pPr>
+        <w:spacing w:line="360" w:lineRule="auto"/>
+        <w:rPr>
+          <w:rFonts w:ascii="Times New Roman" w:hAnsi="Times New Roman" w:cs="Times New Roman"/>
+          <w:sz w:val="26"/>
+          <w:szCs w:val="26"/>
+        </w:rPr>
+      </w:pPr>
+    </w:p>
+    <w:p>
+      <w:pPr>
+        <w:pStyle w:val="ListParagraph"/>
+        <w:widowControl w:val="0"/>
+        <w:numPr>
+          <w:ilvl w:val="0"/>
+          <w:numId w:val="3"/>
+        </w:numPr>
+        <w:autoSpaceDE w:val="0"/>
+        <w:autoSpaceDN w:val="0"/>
+        <w:spacing w:before="8" w:after="0" w:line="360" w:lineRule="auto"/>
+        <w:contextualSpacing w:val="0"/>
+        <w:rPr>
+          <w:rFonts w:ascii="Times New Roman" w:hAnsi="Times New Roman" w:cs="Times New Roman"/>
+          <w:b/>
+          <w:bCs/>
+          <w:sz w:val="26"/>
+          <w:szCs w:val="26"/>
+        </w:rPr>
+      </w:pPr>
+      <w:r>
+        <w:rPr>
+          <w:rFonts w:ascii="Times New Roman" w:hAnsi="Times New Roman" w:cs="Times New Roman"/>
+          <w:b/>
+          <w:bCs/>
+          <w:sz w:val="26"/>
+          <w:szCs w:val="26"/>
+        </w:rPr>
+        <w:t xml:space="preserve">Thực thể </w:t>
+      </w:r>
+      <w:r>
+        <w:rPr>
+          <w:rFonts w:ascii="Times New Roman" w:hAnsi="Times New Roman" w:cs="Times New Roman"/>
+          <w:b/>
+          <w:bCs/>
+          <w:sz w:val="26"/>
+          <w:szCs w:val="26"/>
+        </w:rPr>
+        <w:t>NhaCungCap</w:t>
+      </w:r>
+    </w:p>
+    <w:tbl>
+      <w:tblPr>
+        <w:tblStyle w:val="TableGrid"/>
+        <w:tblW w:w="0" w:type="auto"/>
+        <w:tblLook w:val="04A0" w:firstRow="1" w:lastRow="0" w:firstColumn="1" w:lastColumn="0" w:noHBand="0" w:noVBand="1"/>
+      </w:tblPr>
+      <w:tblGrid>
+        <w:gridCol w:w="2277"/>
+        <w:gridCol w:w="2278"/>
+        <w:gridCol w:w="2278"/>
+        <w:gridCol w:w="2278"/>
+      </w:tblGrid>
+      <w:tr>
+        <w:tc>
+          <w:tcPr>
+            <w:tcW w:w="2277" w:type="dxa"/>
+          </w:tcPr>
+          <w:p>
+            <w:pPr>
+              <w:spacing w:line="360" w:lineRule="auto"/>
+              <w:rPr>
+                <w:rFonts w:ascii="Times New Roman" w:hAnsi="Times New Roman" w:cs="Times New Roman"/>
+                <w:b/>
+                <w:bCs/>
+                <w:sz w:val="26"/>
+                <w:szCs w:val="26"/>
+              </w:rPr>
+            </w:pPr>
+            <w:r>
+              <w:rPr>
+                <w:rFonts w:ascii="Times New Roman" w:hAnsi="Times New Roman" w:cs="Times New Roman"/>
+                <w:b/>
+                <w:bCs/>
+                <w:sz w:val="26"/>
+                <w:szCs w:val="26"/>
+              </w:rPr>
+              <w:t>Tên thuộc tính</w:t>
+            </w:r>
+          </w:p>
+        </w:tc>
+        <w:tc>
+          <w:tcPr>
+            <w:tcW w:w="2278" w:type="dxa"/>
+          </w:tcPr>
+          <w:p>
+            <w:pPr>
+              <w:spacing w:line="360" w:lineRule="auto"/>
+              <w:rPr>
+                <w:rFonts w:ascii="Times New Roman" w:hAnsi="Times New Roman" w:cs="Times New Roman"/>
+                <w:b/>
+                <w:bCs/>
+                <w:sz w:val="26"/>
+                <w:szCs w:val="26"/>
+              </w:rPr>
+            </w:pPr>
+            <w:r>
+              <w:rPr>
+                <w:rFonts w:ascii="Times New Roman" w:hAnsi="Times New Roman" w:cs="Times New Roman"/>
+                <w:b/>
+                <w:bCs/>
+                <w:sz w:val="26"/>
+                <w:szCs w:val="26"/>
+              </w:rPr>
+              <w:t>Kiểu dữ liệu</w:t>
+            </w:r>
+          </w:p>
+        </w:tc>
+        <w:tc>
+          <w:tcPr>
+            <w:tcW w:w="2278" w:type="dxa"/>
+          </w:tcPr>
+          <w:p>
+            <w:pPr>
+              <w:spacing w:line="360" w:lineRule="auto"/>
+              <w:rPr>
+                <w:rFonts w:ascii="Times New Roman" w:hAnsi="Times New Roman" w:cs="Times New Roman"/>
+                <w:b/>
+                <w:bCs/>
+                <w:sz w:val="26"/>
+                <w:szCs w:val="26"/>
+              </w:rPr>
+            </w:pPr>
+            <w:r>
+              <w:rPr>
+                <w:rFonts w:ascii="Times New Roman" w:hAnsi="Times New Roman" w:cs="Times New Roman"/>
+                <w:b/>
+                <w:bCs/>
+                <w:sz w:val="26"/>
+                <w:szCs w:val="26"/>
+              </w:rPr>
+              <w:t>Loại dữ liệu</w:t>
+            </w:r>
+          </w:p>
+        </w:tc>
+        <w:tc>
+          <w:tcPr>
+            <w:tcW w:w="2278" w:type="dxa"/>
+          </w:tcPr>
+          <w:p>
+            <w:pPr>
+              <w:spacing w:line="360" w:lineRule="auto"/>
+              <w:rPr>
+                <w:rFonts w:ascii="Times New Roman" w:hAnsi="Times New Roman" w:cs="Times New Roman"/>
+                <w:b/>
+                <w:bCs/>
+                <w:sz w:val="26"/>
+                <w:szCs w:val="26"/>
+              </w:rPr>
+            </w:pPr>
+            <w:r>
+              <w:rPr>
+                <w:rFonts w:ascii="Times New Roman" w:hAnsi="Times New Roman" w:cs="Times New Roman"/>
+                <w:b/>
+                <w:bCs/>
+                <w:sz w:val="26"/>
+                <w:szCs w:val="26"/>
+              </w:rPr>
+              <w:t>Diễn giải</w:t>
+            </w:r>
+          </w:p>
+        </w:tc>
+      </w:tr>
+      <w:tr>
+        <w:tc>
+          <w:tcPr>
+            <w:tcW w:w="2277" w:type="dxa"/>
+          </w:tcPr>
+          <w:p>
+            <w:pPr>
+              <w:spacing w:line="360" w:lineRule="auto"/>
+              <w:rPr>
+                <w:rFonts w:ascii="Times New Roman" w:hAnsi="Times New Roman" w:cs="Times New Roman"/>
+                <w:sz w:val="26"/>
+                <w:szCs w:val="26"/>
+              </w:rPr>
+            </w:pPr>
+            <w:r>
+              <w:rPr>
+                <w:rFonts w:ascii="Times New Roman" w:hAnsi="Times New Roman" w:cs="Times New Roman"/>
+                <w:sz w:val="26"/>
+                <w:szCs w:val="26"/>
+              </w:rPr>
+              <w:t>MaHoaDon</w:t>
+            </w:r>
+          </w:p>
+        </w:tc>
+        <w:tc>
+          <w:tcPr>
+            <w:tcW w:w="2278" w:type="dxa"/>
+          </w:tcPr>
+          <w:p>
+            <w:pPr>
+              <w:spacing w:line="360" w:lineRule="auto"/>
+              <w:rPr>
+                <w:rFonts w:ascii="Times New Roman" w:hAnsi="Times New Roman" w:cs="Times New Roman"/>
+                <w:sz w:val="26"/>
+                <w:szCs w:val="26"/>
+              </w:rPr>
+            </w:pPr>
+            <w:r>
+              <w:rPr>
+                <w:rFonts w:ascii="Times New Roman" w:hAnsi="Times New Roman" w:cs="Times New Roman"/>
+                <w:sz w:val="26"/>
+                <w:szCs w:val="26"/>
+              </w:rPr>
+              <w:t>nchar(10)</w:t>
+            </w:r>
+          </w:p>
+        </w:tc>
+        <w:tc>
+          <w:tcPr>
+            <w:tcW w:w="2278" w:type="dxa"/>
+          </w:tcPr>
+          <w:p>
+            <w:pPr>
+              <w:spacing w:line="360" w:lineRule="auto"/>
+              <w:rPr>
+                <w:rFonts w:ascii="Times New Roman" w:hAnsi="Times New Roman" w:cs="Times New Roman"/>
+                <w:sz w:val="26"/>
+                <w:szCs w:val="26"/>
+              </w:rPr>
+            </w:pPr>
+            <w:r>
+              <w:rPr>
+                <w:rFonts w:ascii="Times New Roman" w:hAnsi="Times New Roman" w:cs="Times New Roman"/>
+                <w:sz w:val="26"/>
+                <w:szCs w:val="26"/>
+              </w:rPr>
+              <w:t>Khoá chính</w:t>
+            </w:r>
+          </w:p>
+        </w:tc>
+        <w:tc>
+          <w:tcPr>
+            <w:tcW w:w="2278" w:type="dxa"/>
+          </w:tcPr>
+          <w:p>
+            <w:pPr>
+              <w:spacing w:line="360" w:lineRule="auto"/>
+              <w:rPr>
+                <w:rFonts w:ascii="Times New Roman" w:hAnsi="Times New Roman" w:cs="Times New Roman"/>
+                <w:sz w:val="26"/>
+                <w:szCs w:val="26"/>
+              </w:rPr>
+            </w:pPr>
+            <w:r>
+              <w:rPr>
+                <w:rFonts w:ascii="Times New Roman" w:hAnsi="Times New Roman" w:cs="Times New Roman"/>
+                <w:sz w:val="26"/>
+                <w:szCs w:val="26"/>
+              </w:rPr>
+              <w:t>Mã hoá đơn</w:t>
+            </w:r>
+          </w:p>
+        </w:tc>
+      </w:tr>
+      <w:tr>
+        <w:tc>
+          <w:tcPr>
+            <w:tcW w:w="2277" w:type="dxa"/>
+          </w:tcPr>
+          <w:p>
+            <w:pPr>
+              <w:spacing w:line="360" w:lineRule="auto"/>
+              <w:rPr>
+                <w:rFonts w:ascii="Times New Roman" w:hAnsi="Times New Roman" w:cs="Times New Roman"/>
+                <w:sz w:val="26"/>
+                <w:szCs w:val="26"/>
+              </w:rPr>
+            </w:pPr>
+            <w:r>
+              <w:rPr>
+                <w:rFonts w:ascii="Times New Roman" w:hAnsi="Times New Roman" w:cs="Times New Roman"/>
+                <w:sz w:val="26"/>
+                <w:szCs w:val="26"/>
+              </w:rPr>
+              <w:t>MaDonHang</w:t>
+            </w:r>
+          </w:p>
+        </w:tc>
+        <w:tc>
+          <w:tcPr>
+            <w:tcW w:w="2278" w:type="dxa"/>
+          </w:tcPr>
+          <w:p>
+            <w:pPr>
+              <w:spacing w:line="360" w:lineRule="auto"/>
+              <w:rPr>
+                <w:rFonts w:ascii="Times New Roman" w:hAnsi="Times New Roman" w:cs="Times New Roman"/>
+                <w:sz w:val="26"/>
+                <w:szCs w:val="26"/>
+              </w:rPr>
+            </w:pPr>
+            <w:r>
+              <w:rPr>
+                <w:rFonts w:ascii="Times New Roman" w:hAnsi="Times New Roman" w:cs="Times New Roman"/>
+                <w:sz w:val="26"/>
+                <w:szCs w:val="26"/>
+              </w:rPr>
+              <w:t>nchar(10)</w:t>
+            </w:r>
+          </w:p>
+        </w:tc>
+        <w:tc>
+          <w:tcPr>
+            <w:tcW w:w="2278" w:type="dxa"/>
+          </w:tcPr>
+          <w:p>
+            <w:pPr>
+              <w:spacing w:line="360" w:lineRule="auto"/>
+              <w:rPr>
+                <w:rFonts w:ascii="Times New Roman" w:hAnsi="Times New Roman" w:cs="Times New Roman"/>
+                <w:sz w:val="26"/>
+                <w:szCs w:val="26"/>
+              </w:rPr>
+            </w:pPr>
+            <w:r>
+              <w:rPr>
+                <w:rFonts w:ascii="Times New Roman" w:hAnsi="Times New Roman" w:cs="Times New Roman"/>
+                <w:sz w:val="26"/>
+                <w:szCs w:val="26"/>
+              </w:rPr>
+              <w:t>Khoá chính</w:t>
+            </w:r>
+          </w:p>
+        </w:tc>
+        <w:tc>
+          <w:tcPr>
+            <w:tcW w:w="2278" w:type="dxa"/>
+          </w:tcPr>
+          <w:p>
+            <w:pPr>
+              <w:spacing w:line="360" w:lineRule="auto"/>
+              <w:rPr>
+                <w:rFonts w:ascii="Times New Roman" w:hAnsi="Times New Roman" w:cs="Times New Roman"/>
+                <w:sz w:val="26"/>
+                <w:szCs w:val="26"/>
+              </w:rPr>
+            </w:pPr>
+            <w:r>
+              <w:rPr>
+                <w:rFonts w:ascii="Times New Roman" w:hAnsi="Times New Roman" w:cs="Times New Roman"/>
+                <w:sz w:val="26"/>
+                <w:szCs w:val="26"/>
+              </w:rPr>
+              <w:t>Mã đơn hàng</w:t>
+            </w:r>
+          </w:p>
+        </w:tc>
+      </w:tr>
+      <w:tr>
+        <w:tc>
+          <w:tcPr>
+            <w:tcW w:w="2277" w:type="dxa"/>
+          </w:tcPr>
+          <w:p>
+            <w:pPr>
+              <w:spacing w:line="360" w:lineRule="auto"/>
+              <w:rPr>
+                <w:rFonts w:ascii="Times New Roman" w:hAnsi="Times New Roman" w:cs="Times New Roman"/>
+                <w:sz w:val="26"/>
+                <w:szCs w:val="26"/>
+              </w:rPr>
+            </w:pPr>
+            <w:r>
+              <w:rPr>
+                <w:rFonts w:ascii="Times New Roman" w:hAnsi="Times New Roman" w:cs="Times New Roman"/>
+                <w:sz w:val="26"/>
+                <w:szCs w:val="26"/>
+              </w:rPr>
+              <w:t>MaSanPham</w:t>
+            </w:r>
+          </w:p>
+        </w:tc>
+        <w:tc>
+          <w:tcPr>
+            <w:tcW w:w="2278" w:type="dxa"/>
+          </w:tcPr>
+          <w:p>
+            <w:pPr>
+              <w:spacing w:line="360" w:lineRule="auto"/>
+              <w:rPr>
+                <w:rFonts w:ascii="Times New Roman" w:hAnsi="Times New Roman" w:cs="Times New Roman"/>
+                <w:sz w:val="26"/>
+                <w:szCs w:val="26"/>
+              </w:rPr>
+            </w:pPr>
+            <w:r>
+              <w:rPr>
+                <w:rFonts w:ascii="Times New Roman" w:hAnsi="Times New Roman" w:cs="Times New Roman"/>
+                <w:sz w:val="26"/>
+                <w:szCs w:val="26"/>
+              </w:rPr>
+              <w:t>nchar(10)</w:t>
+            </w:r>
+          </w:p>
+        </w:tc>
+        <w:tc>
+          <w:tcPr>
+            <w:tcW w:w="2278" w:type="dxa"/>
+          </w:tcPr>
+          <w:p>
+            <w:pPr>
+              <w:spacing w:line="360" w:lineRule="auto"/>
+              <w:rPr>
+                <w:rFonts w:ascii="Times New Roman" w:hAnsi="Times New Roman" w:cs="Times New Roman"/>
+                <w:sz w:val="26"/>
+                <w:szCs w:val="26"/>
+              </w:rPr>
+            </w:pPr>
+            <w:r>
+              <w:rPr>
+                <w:rFonts w:ascii="Times New Roman" w:hAnsi="Times New Roman" w:cs="Times New Roman"/>
+                <w:sz w:val="26"/>
+                <w:szCs w:val="26"/>
+              </w:rPr>
+              <w:t>Khoá chính</w:t>
+            </w:r>
+          </w:p>
+        </w:tc>
+        <w:tc>
+          <w:tcPr>
+            <w:tcW w:w="2278" w:type="dxa"/>
+          </w:tcPr>
+          <w:p>
+            <w:pPr>
+              <w:spacing w:line="360" w:lineRule="auto"/>
+              <w:rPr>
+                <w:rFonts w:ascii="Times New Roman" w:hAnsi="Times New Roman" w:cs="Times New Roman"/>
+                <w:sz w:val="26"/>
+                <w:szCs w:val="26"/>
+              </w:rPr>
+            </w:pPr>
+            <w:r>
+              <w:rPr>
+                <w:rFonts w:ascii="Times New Roman" w:hAnsi="Times New Roman" w:cs="Times New Roman"/>
+                <w:sz w:val="26"/>
+                <w:szCs w:val="26"/>
+              </w:rPr>
+              <w:t>Mã sản phẩm</w:t>
+            </w:r>
+          </w:p>
+        </w:tc>
+      </w:tr>
+    </w:tbl>
+    <w:p>
+      <w:pPr>
+        <w:spacing w:line="360" w:lineRule="auto"/>
+        <w:rPr>
+          <w:rFonts w:ascii="Times New Roman" w:hAnsi="Times New Roman" w:cs="Times New Roman"/>
+          <w:sz w:val="26"/>
+          <w:szCs w:val="26"/>
+        </w:rPr>
+      </w:pPr>
+    </w:p>
+    <w:p>
+      <w:pPr>
+        <w:pStyle w:val="ListParagraph"/>
+        <w:widowControl w:val="0"/>
+        <w:numPr>
+          <w:ilvl w:val="0"/>
+          <w:numId w:val="3"/>
+        </w:numPr>
+        <w:autoSpaceDE w:val="0"/>
+        <w:autoSpaceDN w:val="0"/>
+        <w:spacing w:before="8" w:after="0" w:line="360" w:lineRule="auto"/>
+        <w:contextualSpacing w:val="0"/>
+        <w:rPr>
+          <w:rFonts w:ascii="Times New Roman" w:hAnsi="Times New Roman" w:cs="Times New Roman"/>
+          <w:b/>
+          <w:bCs/>
+          <w:sz w:val="26"/>
+          <w:szCs w:val="26"/>
+        </w:rPr>
+      </w:pPr>
+      <w:r>
+        <w:rPr>
+          <w:rFonts w:ascii="Times New Roman" w:hAnsi="Times New Roman" w:cs="Times New Roman"/>
+          <w:b/>
+          <w:bCs/>
+          <w:sz w:val="26"/>
+          <w:szCs w:val="26"/>
+        </w:rPr>
+        <w:t xml:space="preserve">Thực thể </w:t>
+      </w:r>
+      <w:r>
+        <w:rPr>
+          <w:rFonts w:ascii="Times New Roman" w:hAnsi="Times New Roman" w:cs="Times New Roman"/>
+          <w:b/>
+          <w:bCs/>
+          <w:sz w:val="26"/>
+          <w:szCs w:val="26"/>
+        </w:rPr>
+        <w:t>CTHD</w:t>
+      </w:r>
+    </w:p>
+    <w:tbl>
+      <w:tblPr>
+        <w:tblStyle w:val="TableGrid"/>
+        <w:tblW w:w="0" w:type="auto"/>
+        <w:tblLook w:val="04A0" w:firstRow="1" w:lastRow="0" w:firstColumn="1" w:lastColumn="0" w:noHBand="0" w:noVBand="1"/>
+      </w:tblPr>
+      <w:tblGrid>
+        <w:gridCol w:w="2277"/>
+        <w:gridCol w:w="2278"/>
+        <w:gridCol w:w="2278"/>
+        <w:gridCol w:w="2278"/>
+      </w:tblGrid>
+      <w:tr>
+        <w:tc>
+          <w:tcPr>
+            <w:tcW w:w="2277" w:type="dxa"/>
+          </w:tcPr>
+          <w:p>
+            <w:pPr>
+              <w:spacing w:line="360" w:lineRule="auto"/>
+              <w:rPr>
+                <w:rFonts w:ascii="Times New Roman" w:hAnsi="Times New Roman" w:cs="Times New Roman"/>
+                <w:b/>
+                <w:bCs/>
+                <w:sz w:val="26"/>
+                <w:szCs w:val="26"/>
+              </w:rPr>
+            </w:pPr>
+            <w:r>
+              <w:rPr>
+                <w:rFonts w:ascii="Times New Roman" w:hAnsi="Times New Roman" w:cs="Times New Roman"/>
+                <w:b/>
+                <w:bCs/>
+                <w:sz w:val="26"/>
+                <w:szCs w:val="26"/>
+              </w:rPr>
+              <w:t>Tên thuộc tính</w:t>
+            </w:r>
+          </w:p>
+        </w:tc>
+        <w:tc>
+          <w:tcPr>
+            <w:tcW w:w="2278" w:type="dxa"/>
+          </w:tcPr>
+          <w:p>
+            <w:pPr>
+              <w:spacing w:line="360" w:lineRule="auto"/>
+              <w:rPr>
+                <w:rFonts w:ascii="Times New Roman" w:hAnsi="Times New Roman" w:cs="Times New Roman"/>
+                <w:b/>
+                <w:bCs/>
+                <w:sz w:val="26"/>
+                <w:szCs w:val="26"/>
+              </w:rPr>
+            </w:pPr>
+            <w:r>
+              <w:rPr>
+                <w:rFonts w:ascii="Times New Roman" w:hAnsi="Times New Roman" w:cs="Times New Roman"/>
+                <w:b/>
+                <w:bCs/>
+                <w:sz w:val="26"/>
+                <w:szCs w:val="26"/>
+              </w:rPr>
+              <w:t>Kiểu dữ liệu</w:t>
+            </w:r>
+          </w:p>
+        </w:tc>
+        <w:tc>
+          <w:tcPr>
+            <w:tcW w:w="2278" w:type="dxa"/>
+          </w:tcPr>
+          <w:p>
+            <w:pPr>
+              <w:spacing w:line="360" w:lineRule="auto"/>
+              <w:rPr>
+                <w:rFonts w:ascii="Times New Roman" w:hAnsi="Times New Roman" w:cs="Times New Roman"/>
+                <w:b/>
+                <w:bCs/>
+                <w:sz w:val="26"/>
+                <w:szCs w:val="26"/>
+              </w:rPr>
+            </w:pPr>
+            <w:r>
+              <w:rPr>
+                <w:rFonts w:ascii="Times New Roman" w:hAnsi="Times New Roman" w:cs="Times New Roman"/>
+                <w:b/>
+                <w:bCs/>
+                <w:sz w:val="26"/>
+                <w:szCs w:val="26"/>
+              </w:rPr>
+              <w:t>Loại dữ liệu</w:t>
+            </w:r>
+          </w:p>
+        </w:tc>
+        <w:tc>
+          <w:tcPr>
+            <w:tcW w:w="2278" w:type="dxa"/>
+          </w:tcPr>
+          <w:p>
+            <w:pPr>
+              <w:spacing w:line="360" w:lineRule="auto"/>
+              <w:rPr>
+                <w:rFonts w:ascii="Times New Roman" w:hAnsi="Times New Roman" w:cs="Times New Roman"/>
+                <w:b/>
+                <w:bCs/>
+                <w:sz w:val="26"/>
+                <w:szCs w:val="26"/>
+              </w:rPr>
+            </w:pPr>
+            <w:r>
+              <w:rPr>
+                <w:rFonts w:ascii="Times New Roman" w:hAnsi="Times New Roman" w:cs="Times New Roman"/>
+                <w:b/>
+                <w:bCs/>
+                <w:sz w:val="26"/>
+                <w:szCs w:val="26"/>
+              </w:rPr>
+              <w:t>Diễn giải</w:t>
+            </w:r>
+          </w:p>
+        </w:tc>
+      </w:tr>
+      <w:tr>
+        <w:tc>
+          <w:tcPr>
+            <w:tcW w:w="2277" w:type="dxa"/>
+          </w:tcPr>
+          <w:p>
+            <w:pPr>
+              <w:spacing w:line="360" w:lineRule="auto"/>
+              <w:rPr>
+                <w:rFonts w:ascii="Times New Roman" w:hAnsi="Times New Roman" w:cs="Times New Roman"/>
+                <w:sz w:val="26"/>
+                <w:szCs w:val="26"/>
+              </w:rPr>
+            </w:pPr>
+            <w:r>
+              <w:rPr>
+                <w:rFonts w:ascii="Times New Roman" w:hAnsi="Times New Roman" w:cs="Times New Roman"/>
+                <w:sz w:val="26"/>
+                <w:szCs w:val="26"/>
+              </w:rPr>
+              <w:t>MaHoaDon</w:t>
+            </w:r>
+          </w:p>
+        </w:tc>
+        <w:tc>
+          <w:tcPr>
+            <w:tcW w:w="2278" w:type="dxa"/>
+          </w:tcPr>
+          <w:p>
+            <w:pPr>
+              <w:spacing w:line="360" w:lineRule="auto"/>
+              <w:rPr>
+                <w:rFonts w:ascii="Times New Roman" w:hAnsi="Times New Roman" w:cs="Times New Roman"/>
+                <w:sz w:val="26"/>
+                <w:szCs w:val="26"/>
+              </w:rPr>
+            </w:pPr>
+            <w:r>
+              <w:rPr>
+                <w:rFonts w:ascii="Times New Roman" w:hAnsi="Times New Roman" w:cs="Times New Roman"/>
+                <w:sz w:val="26"/>
+                <w:szCs w:val="26"/>
+              </w:rPr>
+              <w:t>nchar(10)</w:t>
+            </w:r>
+          </w:p>
+        </w:tc>
+        <w:tc>
+          <w:tcPr>
+            <w:tcW w:w="2278" w:type="dxa"/>
+          </w:tcPr>
+          <w:p>
+            <w:pPr>
+              <w:spacing w:line="360" w:lineRule="auto"/>
+              <w:rPr>
+                <w:rFonts w:ascii="Times New Roman" w:hAnsi="Times New Roman" w:cs="Times New Roman"/>
+                <w:sz w:val="26"/>
+                <w:szCs w:val="26"/>
+              </w:rPr>
+            </w:pPr>
+            <w:r>
+              <w:rPr>
+                <w:rFonts w:ascii="Times New Roman" w:hAnsi="Times New Roman" w:cs="Times New Roman"/>
+                <w:sz w:val="26"/>
+                <w:szCs w:val="26"/>
+              </w:rPr>
+              <w:t>Khoá chính</w:t>
+            </w:r>
+          </w:p>
+        </w:tc>
+        <w:tc>
+          <w:tcPr>
+            <w:tcW w:w="2278" w:type="dxa"/>
+          </w:tcPr>
+          <w:p>
+            <w:pPr>
+              <w:spacing w:line="360" w:lineRule="auto"/>
+              <w:rPr>
+                <w:rFonts w:ascii="Times New Roman" w:hAnsi="Times New Roman" w:cs="Times New Roman"/>
+                <w:sz w:val="26"/>
+                <w:szCs w:val="26"/>
+              </w:rPr>
+            </w:pPr>
+            <w:r>
+              <w:rPr>
+                <w:rFonts w:ascii="Times New Roman" w:hAnsi="Times New Roman" w:cs="Times New Roman"/>
+                <w:sz w:val="26"/>
+                <w:szCs w:val="26"/>
+              </w:rPr>
+              <w:t>Mã hoá đơn</w:t>
+            </w:r>
+          </w:p>
+        </w:tc>
+      </w:tr>
+      <w:tr>
+        <w:tc>
+          <w:tcPr>
+            <w:tcW w:w="2277" w:type="dxa"/>
+          </w:tcPr>
+          <w:p>
+            <w:pPr>
+              <w:spacing w:line="360" w:lineRule="auto"/>
+              <w:rPr>
+                <w:rFonts w:ascii="Times New Roman" w:hAnsi="Times New Roman" w:cs="Times New Roman"/>
+                <w:sz w:val="26"/>
+                <w:szCs w:val="26"/>
+              </w:rPr>
+            </w:pPr>
+            <w:r>
+              <w:rPr>
+                <w:rFonts w:ascii="Times New Roman" w:hAnsi="Times New Roman" w:cs="Times New Roman"/>
+                <w:sz w:val="26"/>
+                <w:szCs w:val="26"/>
+              </w:rPr>
+              <w:t>MaDonHang</w:t>
+            </w:r>
+          </w:p>
+        </w:tc>
+        <w:tc>
+          <w:tcPr>
+            <w:tcW w:w="2278" w:type="dxa"/>
+          </w:tcPr>
+          <w:p>
+            <w:pPr>
+              <w:spacing w:line="360" w:lineRule="auto"/>
+              <w:rPr>
+                <w:rFonts w:ascii="Times New Roman" w:hAnsi="Times New Roman" w:cs="Times New Roman"/>
+                <w:sz w:val="26"/>
+                <w:szCs w:val="26"/>
+              </w:rPr>
+            </w:pPr>
+            <w:r>
+              <w:rPr>
+                <w:rFonts w:ascii="Times New Roman" w:hAnsi="Times New Roman" w:cs="Times New Roman"/>
+                <w:sz w:val="26"/>
+                <w:szCs w:val="26"/>
+              </w:rPr>
+              <w:t>nchar(10)</w:t>
+            </w:r>
+          </w:p>
+        </w:tc>
+        <w:tc>
+          <w:tcPr>
+            <w:tcW w:w="2278" w:type="dxa"/>
+          </w:tcPr>
+          <w:p>
+            <w:pPr>
+              <w:spacing w:line="360" w:lineRule="auto"/>
+              <w:rPr>
+                <w:rFonts w:ascii="Times New Roman" w:hAnsi="Times New Roman" w:cs="Times New Roman"/>
+                <w:sz w:val="26"/>
+                <w:szCs w:val="26"/>
+              </w:rPr>
+            </w:pPr>
+            <w:r>
+              <w:rPr>
+                <w:rFonts w:ascii="Times New Roman" w:hAnsi="Times New Roman" w:cs="Times New Roman"/>
+                <w:sz w:val="26"/>
+                <w:szCs w:val="26"/>
+              </w:rPr>
+              <w:t>Khoá chính</w:t>
+            </w:r>
+          </w:p>
+        </w:tc>
+        <w:tc>
+          <w:tcPr>
+            <w:tcW w:w="2278" w:type="dxa"/>
+          </w:tcPr>
+          <w:p>
+            <w:pPr>
+              <w:spacing w:line="360" w:lineRule="auto"/>
+              <w:rPr>
+                <w:rFonts w:ascii="Times New Roman" w:hAnsi="Times New Roman" w:cs="Times New Roman"/>
+                <w:sz w:val="26"/>
+                <w:szCs w:val="26"/>
+              </w:rPr>
+            </w:pPr>
+            <w:r>
+              <w:rPr>
+                <w:rFonts w:ascii="Times New Roman" w:hAnsi="Times New Roman" w:cs="Times New Roman"/>
+                <w:sz w:val="26"/>
+                <w:szCs w:val="26"/>
+              </w:rPr>
+              <w:t>Mã đơn hàng</w:t>
+            </w:r>
+          </w:p>
+        </w:tc>
+      </w:tr>
+      <w:tr>
+        <w:tc>
+          <w:tcPr>
+            <w:tcW w:w="2277" w:type="dxa"/>
+          </w:tcPr>
+          <w:p>
+            <w:pPr>
+              <w:spacing w:line="360" w:lineRule="auto"/>
+              <w:rPr>
+                <w:rFonts w:ascii="Times New Roman" w:hAnsi="Times New Roman" w:cs="Times New Roman"/>
+                <w:sz w:val="26"/>
+                <w:szCs w:val="26"/>
+              </w:rPr>
+            </w:pPr>
+            <w:r>
+              <w:rPr>
+                <w:rFonts w:ascii="Times New Roman" w:hAnsi="Times New Roman" w:cs="Times New Roman"/>
+                <w:sz w:val="26"/>
+                <w:szCs w:val="26"/>
+              </w:rPr>
+              <w:t>MaSanPham</w:t>
+            </w:r>
+          </w:p>
+        </w:tc>
+        <w:tc>
+          <w:tcPr>
+            <w:tcW w:w="2278" w:type="dxa"/>
+          </w:tcPr>
+          <w:p>
+            <w:pPr>
+              <w:spacing w:line="360" w:lineRule="auto"/>
+              <w:rPr>
+                <w:rFonts w:ascii="Times New Roman" w:hAnsi="Times New Roman" w:cs="Times New Roman"/>
+                <w:sz w:val="26"/>
+                <w:szCs w:val="26"/>
+              </w:rPr>
+            </w:pPr>
+            <w:r>
+              <w:rPr>
+                <w:rFonts w:ascii="Times New Roman" w:hAnsi="Times New Roman" w:cs="Times New Roman"/>
+                <w:sz w:val="26"/>
+                <w:szCs w:val="26"/>
+              </w:rPr>
+              <w:t>nchar(10)</w:t>
+            </w:r>
+          </w:p>
+        </w:tc>
+        <w:tc>
+          <w:tcPr>
+            <w:tcW w:w="2278" w:type="dxa"/>
+          </w:tcPr>
+          <w:p>
+            <w:pPr>
+              <w:spacing w:line="360" w:lineRule="auto"/>
+              <w:rPr>
+                <w:rFonts w:ascii="Times New Roman" w:hAnsi="Times New Roman" w:cs="Times New Roman"/>
+                <w:sz w:val="26"/>
+                <w:szCs w:val="26"/>
+              </w:rPr>
+            </w:pPr>
+            <w:r>
+              <w:rPr>
+                <w:rFonts w:ascii="Times New Roman" w:hAnsi="Times New Roman" w:cs="Times New Roman"/>
+                <w:sz w:val="26"/>
+                <w:szCs w:val="26"/>
+              </w:rPr>
+              <w:t>Khoá chính</w:t>
+            </w:r>
+          </w:p>
+        </w:tc>
+        <w:tc>
+          <w:tcPr>
+            <w:tcW w:w="2278" w:type="dxa"/>
+          </w:tcPr>
+          <w:p>
+            <w:pPr>
+              <w:spacing w:line="360" w:lineRule="auto"/>
+              <w:rPr>
+                <w:rFonts w:ascii="Times New Roman" w:hAnsi="Times New Roman" w:cs="Times New Roman"/>
+                <w:sz w:val="26"/>
+                <w:szCs w:val="26"/>
+              </w:rPr>
+            </w:pPr>
+            <w:r>
+              <w:rPr>
+                <w:rFonts w:ascii="Times New Roman" w:hAnsi="Times New Roman" w:cs="Times New Roman"/>
+                <w:sz w:val="26"/>
+                <w:szCs w:val="26"/>
+              </w:rPr>
+              <w:t>Mã sản phẩm</w:t>
+            </w:r>
+          </w:p>
+        </w:tc>
+      </w:tr>
+    </w:tbl>
+    <w:p>
+      <w:pPr>
+        <w:spacing w:line="360" w:lineRule="auto"/>
+        <w:rPr>
+          <w:rFonts w:ascii="Times New Roman" w:hAnsi="Times New Roman" w:cs="Times New Roman"/>
+          <w:sz w:val="26"/>
+          <w:szCs w:val="26"/>
+        </w:rPr>
+      </w:pPr>
+    </w:p>
+    <w:p>
+      <w:pPr>
+        <w:pStyle w:val="ListParagraph"/>
+        <w:widowControl w:val="0"/>
+        <w:numPr>
+          <w:ilvl w:val="0"/>
+          <w:numId w:val="3"/>
+        </w:numPr>
+        <w:autoSpaceDE w:val="0"/>
+        <w:autoSpaceDN w:val="0"/>
+        <w:spacing w:before="8" w:after="0" w:line="360" w:lineRule="auto"/>
+        <w:contextualSpacing w:val="0"/>
+        <w:rPr>
+          <w:rFonts w:ascii="Times New Roman" w:hAnsi="Times New Roman" w:cs="Times New Roman"/>
+          <w:b/>
+          <w:bCs/>
+          <w:sz w:val="26"/>
+          <w:szCs w:val="26"/>
+        </w:rPr>
+      </w:pPr>
+      <w:r>
+        <w:rPr>
+          <w:rFonts w:ascii="Times New Roman" w:hAnsi="Times New Roman" w:cs="Times New Roman"/>
+          <w:b/>
+          <w:bCs/>
+          <w:sz w:val="26"/>
+          <w:szCs w:val="26"/>
+        </w:rPr>
+        <w:t xml:space="preserve">Thực thể </w:t>
+      </w:r>
+      <w:r>
+        <w:rPr>
+          <w:rFonts w:ascii="Times New Roman" w:hAnsi="Times New Roman" w:cs="Times New Roman"/>
+          <w:b/>
+          <w:bCs/>
+          <w:sz w:val="26"/>
+          <w:szCs w:val="26"/>
+        </w:rPr>
+        <w:t>CTPN</w:t>
+      </w:r>
+    </w:p>
+    <w:tbl>
+      <w:tblPr>
+        <w:tblStyle w:val="TableGrid"/>
+        <w:tblW w:w="0" w:type="auto"/>
+        <w:tblLook w:val="04A0" w:firstRow="1" w:lastRow="0" w:firstColumn="1" w:lastColumn="0" w:noHBand="0" w:noVBand="1"/>
+      </w:tblPr>
+      <w:tblGrid>
+        <w:gridCol w:w="2277"/>
+        <w:gridCol w:w="2278"/>
+        <w:gridCol w:w="2278"/>
+        <w:gridCol w:w="2278"/>
+      </w:tblGrid>
+      <w:tr>
+        <w:tc>
+          <w:tcPr>
+            <w:tcW w:w="2277" w:type="dxa"/>
+          </w:tcPr>
+          <w:p>
+            <w:pPr>
+              <w:spacing w:line="360" w:lineRule="auto"/>
+              <w:rPr>
+                <w:rFonts w:ascii="Times New Roman" w:hAnsi="Times New Roman" w:cs="Times New Roman"/>
+                <w:b/>
+                <w:bCs/>
+                <w:sz w:val="26"/>
+                <w:szCs w:val="26"/>
+              </w:rPr>
+            </w:pPr>
+            <w:r>
+              <w:rPr>
+                <w:rFonts w:ascii="Times New Roman" w:hAnsi="Times New Roman" w:cs="Times New Roman"/>
+                <w:b/>
+                <w:bCs/>
+                <w:sz w:val="26"/>
+                <w:szCs w:val="26"/>
+              </w:rPr>
+              <w:t>Tên thuộc tính</w:t>
+            </w:r>
+          </w:p>
+        </w:tc>
+        <w:tc>
+          <w:tcPr>
+            <w:tcW w:w="2278" w:type="dxa"/>
+          </w:tcPr>
+          <w:p>
+            <w:pPr>
+              <w:spacing w:line="360" w:lineRule="auto"/>
+              <w:rPr>
+                <w:rFonts w:ascii="Times New Roman" w:hAnsi="Times New Roman" w:cs="Times New Roman"/>
+                <w:b/>
+                <w:bCs/>
+                <w:sz w:val="26"/>
+                <w:szCs w:val="26"/>
+              </w:rPr>
+            </w:pPr>
+            <w:r>
+              <w:rPr>
+                <w:rFonts w:ascii="Times New Roman" w:hAnsi="Times New Roman" w:cs="Times New Roman"/>
+                <w:b/>
+                <w:bCs/>
+                <w:sz w:val="26"/>
+                <w:szCs w:val="26"/>
+              </w:rPr>
+              <w:t>Kiểu dữ liệu</w:t>
+            </w:r>
+          </w:p>
+        </w:tc>
+        <w:tc>
+          <w:tcPr>
+            <w:tcW w:w="2278" w:type="dxa"/>
+          </w:tcPr>
+          <w:p>
+            <w:pPr>
+              <w:spacing w:line="360" w:lineRule="auto"/>
+              <w:rPr>
+                <w:rFonts w:ascii="Times New Roman" w:hAnsi="Times New Roman" w:cs="Times New Roman"/>
+                <w:b/>
+                <w:bCs/>
+                <w:sz w:val="26"/>
+                <w:szCs w:val="26"/>
+              </w:rPr>
+            </w:pPr>
+            <w:r>
+              <w:rPr>
+                <w:rFonts w:ascii="Times New Roman" w:hAnsi="Times New Roman" w:cs="Times New Roman"/>
+                <w:b/>
+                <w:bCs/>
+                <w:sz w:val="26"/>
+                <w:szCs w:val="26"/>
+              </w:rPr>
+              <w:t>Loại dữ liệu</w:t>
+            </w:r>
+          </w:p>
+        </w:tc>
+        <w:tc>
+          <w:tcPr>
+            <w:tcW w:w="2278" w:type="dxa"/>
+          </w:tcPr>
+          <w:p>
+            <w:pPr>
+              <w:spacing w:line="360" w:lineRule="auto"/>
+              <w:rPr>
+                <w:rFonts w:ascii="Times New Roman" w:hAnsi="Times New Roman" w:cs="Times New Roman"/>
+                <w:b/>
+                <w:bCs/>
+                <w:sz w:val="26"/>
+                <w:szCs w:val="26"/>
+              </w:rPr>
+            </w:pPr>
+            <w:r>
+              <w:rPr>
+                <w:rFonts w:ascii="Times New Roman" w:hAnsi="Times New Roman" w:cs="Times New Roman"/>
+                <w:b/>
+                <w:bCs/>
+                <w:sz w:val="26"/>
+                <w:szCs w:val="26"/>
+              </w:rPr>
+              <w:t>Diễn giải</w:t>
+            </w:r>
+          </w:p>
+        </w:tc>
+      </w:tr>
+      <w:tr>
+        <w:tc>
+          <w:tcPr>
+            <w:tcW w:w="2277" w:type="dxa"/>
+          </w:tcPr>
+          <w:p>
+            <w:pPr>
+              <w:spacing w:line="360" w:lineRule="auto"/>
+              <w:rPr>
+                <w:rFonts w:ascii="Times New Roman" w:hAnsi="Times New Roman" w:cs="Times New Roman"/>
+                <w:sz w:val="26"/>
+                <w:szCs w:val="26"/>
+              </w:rPr>
+            </w:pPr>
+            <w:r>
+              <w:rPr>
+                <w:rFonts w:ascii="Times New Roman" w:hAnsi="Times New Roman" w:cs="Times New Roman"/>
+                <w:sz w:val="26"/>
+                <w:szCs w:val="26"/>
+              </w:rPr>
+              <w:t>MaHoaDon</w:t>
+            </w:r>
+          </w:p>
+        </w:tc>
+        <w:tc>
+          <w:tcPr>
+            <w:tcW w:w="2278" w:type="dxa"/>
+          </w:tcPr>
+          <w:p>
+            <w:pPr>
+              <w:spacing w:line="360" w:lineRule="auto"/>
+              <w:rPr>
+                <w:rFonts w:ascii="Times New Roman" w:hAnsi="Times New Roman" w:cs="Times New Roman"/>
+                <w:sz w:val="26"/>
+                <w:szCs w:val="26"/>
+              </w:rPr>
+            </w:pPr>
+            <w:r>
+              <w:rPr>
+                <w:rFonts w:ascii="Times New Roman" w:hAnsi="Times New Roman" w:cs="Times New Roman"/>
+                <w:sz w:val="26"/>
+                <w:szCs w:val="26"/>
+              </w:rPr>
+              <w:t>nchar(10)</w:t>
+            </w:r>
+          </w:p>
+        </w:tc>
+        <w:tc>
+          <w:tcPr>
+            <w:tcW w:w="2278" w:type="dxa"/>
+          </w:tcPr>
+          <w:p>
+            <w:pPr>
+              <w:spacing w:line="360" w:lineRule="auto"/>
+              <w:rPr>
+                <w:rFonts w:ascii="Times New Roman" w:hAnsi="Times New Roman" w:cs="Times New Roman"/>
+                <w:sz w:val="26"/>
+                <w:szCs w:val="26"/>
+              </w:rPr>
+            </w:pPr>
+            <w:r>
+              <w:rPr>
+                <w:rFonts w:ascii="Times New Roman" w:hAnsi="Times New Roman" w:cs="Times New Roman"/>
+                <w:sz w:val="26"/>
+                <w:szCs w:val="26"/>
+              </w:rPr>
+              <w:t>Khoá chính</w:t>
+            </w:r>
+          </w:p>
+        </w:tc>
+        <w:tc>
+          <w:tcPr>
+            <w:tcW w:w="2278" w:type="dxa"/>
+          </w:tcPr>
+          <w:p>
+            <w:pPr>
+              <w:spacing w:line="360" w:lineRule="auto"/>
+              <w:rPr>
+                <w:rFonts w:ascii="Times New Roman" w:hAnsi="Times New Roman" w:cs="Times New Roman"/>
+                <w:sz w:val="26"/>
+                <w:szCs w:val="26"/>
+              </w:rPr>
+            </w:pPr>
+            <w:r>
+              <w:rPr>
+                <w:rFonts w:ascii="Times New Roman" w:hAnsi="Times New Roman" w:cs="Times New Roman"/>
+                <w:sz w:val="26"/>
+                <w:szCs w:val="26"/>
+              </w:rPr>
+              <w:t>Mã hoá đơn</w:t>
+            </w:r>
+          </w:p>
+        </w:tc>
+      </w:tr>
+      <w:tr>
+        <w:tc>
+          <w:tcPr>
+            <w:tcW w:w="2277" w:type="dxa"/>
+          </w:tcPr>
+          <w:p>
+            <w:pPr>
+              <w:spacing w:line="360" w:lineRule="auto"/>
+              <w:rPr>
+                <w:rFonts w:ascii="Times New Roman" w:hAnsi="Times New Roman" w:cs="Times New Roman"/>
+                <w:sz w:val="26"/>
+                <w:szCs w:val="26"/>
+              </w:rPr>
+            </w:pPr>
+            <w:r>
+              <w:rPr>
+                <w:rFonts w:ascii="Times New Roman" w:hAnsi="Times New Roman" w:cs="Times New Roman"/>
+                <w:sz w:val="26"/>
+                <w:szCs w:val="26"/>
+              </w:rPr>
+              <w:lastRenderedPageBreak/>
+              <w:t>MaDonHang</w:t>
+            </w:r>
+          </w:p>
+        </w:tc>
+        <w:tc>
+          <w:tcPr>
+            <w:tcW w:w="2278" w:type="dxa"/>
+          </w:tcPr>
+          <w:p>
+            <w:pPr>
+              <w:spacing w:line="360" w:lineRule="auto"/>
+              <w:rPr>
+                <w:rFonts w:ascii="Times New Roman" w:hAnsi="Times New Roman" w:cs="Times New Roman"/>
+                <w:sz w:val="26"/>
+                <w:szCs w:val="26"/>
+              </w:rPr>
+            </w:pPr>
+            <w:r>
+              <w:rPr>
+                <w:rFonts w:ascii="Times New Roman" w:hAnsi="Times New Roman" w:cs="Times New Roman"/>
+                <w:sz w:val="26"/>
+                <w:szCs w:val="26"/>
+              </w:rPr>
+              <w:t>nchar(10)</w:t>
+            </w:r>
+          </w:p>
+        </w:tc>
+        <w:tc>
+          <w:tcPr>
+            <w:tcW w:w="2278" w:type="dxa"/>
+          </w:tcPr>
+          <w:p>
+            <w:pPr>
+              <w:spacing w:line="360" w:lineRule="auto"/>
+              <w:rPr>
+                <w:rFonts w:ascii="Times New Roman" w:hAnsi="Times New Roman" w:cs="Times New Roman"/>
+                <w:sz w:val="26"/>
+                <w:szCs w:val="26"/>
+              </w:rPr>
+            </w:pPr>
+            <w:r>
+              <w:rPr>
+                <w:rFonts w:ascii="Times New Roman" w:hAnsi="Times New Roman" w:cs="Times New Roman"/>
+                <w:sz w:val="26"/>
+                <w:szCs w:val="26"/>
+              </w:rPr>
+              <w:t>Khoá chính</w:t>
+            </w:r>
+          </w:p>
+        </w:tc>
+        <w:tc>
+          <w:tcPr>
+            <w:tcW w:w="2278" w:type="dxa"/>
+          </w:tcPr>
+          <w:p>
+            <w:pPr>
+              <w:spacing w:line="360" w:lineRule="auto"/>
+              <w:rPr>
+                <w:rFonts w:ascii="Times New Roman" w:hAnsi="Times New Roman" w:cs="Times New Roman"/>
+                <w:sz w:val="26"/>
+                <w:szCs w:val="26"/>
+              </w:rPr>
+            </w:pPr>
+            <w:r>
+              <w:rPr>
+                <w:rFonts w:ascii="Times New Roman" w:hAnsi="Times New Roman" w:cs="Times New Roman"/>
+                <w:sz w:val="26"/>
+                <w:szCs w:val="26"/>
+              </w:rPr>
+              <w:t>Mã đơn hàng</w:t>
+            </w:r>
+          </w:p>
+        </w:tc>
+      </w:tr>
+      <w:tr>
+        <w:tc>
+          <w:tcPr>
+            <w:tcW w:w="2277" w:type="dxa"/>
+          </w:tcPr>
+          <w:p>
+            <w:pPr>
+              <w:spacing w:line="360" w:lineRule="auto"/>
+              <w:rPr>
+                <w:rFonts w:ascii="Times New Roman" w:hAnsi="Times New Roman" w:cs="Times New Roman"/>
+                <w:sz w:val="26"/>
+                <w:szCs w:val="26"/>
+              </w:rPr>
+            </w:pPr>
+            <w:r>
+              <w:rPr>
+                <w:rFonts w:ascii="Times New Roman" w:hAnsi="Times New Roman" w:cs="Times New Roman"/>
+                <w:sz w:val="26"/>
+                <w:szCs w:val="26"/>
+              </w:rPr>
+              <w:t>MaSanPham</w:t>
+            </w:r>
+          </w:p>
+        </w:tc>
+        <w:tc>
+          <w:tcPr>
+            <w:tcW w:w="2278" w:type="dxa"/>
+          </w:tcPr>
+          <w:p>
+            <w:pPr>
+              <w:spacing w:line="360" w:lineRule="auto"/>
+              <w:rPr>
+                <w:rFonts w:ascii="Times New Roman" w:hAnsi="Times New Roman" w:cs="Times New Roman"/>
+                <w:sz w:val="26"/>
+                <w:szCs w:val="26"/>
+              </w:rPr>
+            </w:pPr>
+            <w:r>
+              <w:rPr>
+                <w:rFonts w:ascii="Times New Roman" w:hAnsi="Times New Roman" w:cs="Times New Roman"/>
+                <w:sz w:val="26"/>
+                <w:szCs w:val="26"/>
+              </w:rPr>
+              <w:t>nchar(10)</w:t>
+            </w:r>
+          </w:p>
+        </w:tc>
+        <w:tc>
+          <w:tcPr>
+            <w:tcW w:w="2278" w:type="dxa"/>
+          </w:tcPr>
+          <w:p>
+            <w:pPr>
+              <w:spacing w:line="360" w:lineRule="auto"/>
+              <w:rPr>
+                <w:rFonts w:ascii="Times New Roman" w:hAnsi="Times New Roman" w:cs="Times New Roman"/>
+                <w:sz w:val="26"/>
+                <w:szCs w:val="26"/>
+              </w:rPr>
+            </w:pPr>
+            <w:r>
+              <w:rPr>
+                <w:rFonts w:ascii="Times New Roman" w:hAnsi="Times New Roman" w:cs="Times New Roman"/>
+                <w:sz w:val="26"/>
+                <w:szCs w:val="26"/>
+              </w:rPr>
+              <w:t>Khoá chính</w:t>
+            </w:r>
+          </w:p>
+        </w:tc>
+        <w:tc>
+          <w:tcPr>
+            <w:tcW w:w="2278" w:type="dxa"/>
+          </w:tcPr>
+          <w:p>
+            <w:pPr>
+              <w:spacing w:line="360" w:lineRule="auto"/>
+              <w:rPr>
+                <w:rFonts w:ascii="Times New Roman" w:hAnsi="Times New Roman" w:cs="Times New Roman"/>
+                <w:sz w:val="26"/>
+                <w:szCs w:val="26"/>
+              </w:rPr>
+            </w:pPr>
+            <w:r>
+              <w:rPr>
+                <w:rFonts w:ascii="Times New Roman" w:hAnsi="Times New Roman" w:cs="Times New Roman"/>
+                <w:sz w:val="26"/>
+                <w:szCs w:val="26"/>
+              </w:rPr>
+              <w:t>Mã sản phẩm</w:t>
+            </w:r>
+          </w:p>
+        </w:tc>
+      </w:tr>
+      <w:bookmarkEnd w:id="2"/>
+    </w:tbl>
+    <w:p>
+      <w:pPr>
+        <w:rPr>
+          <w:rFonts w:ascii="Times New Roman" w:eastAsia="Times New Roman" w:hAnsi="Times New Roman" w:cs="Times New Roman"/>
+          <w:sz w:val="26"/>
+          <w:szCs w:val="26"/>
+        </w:rPr>
+      </w:pPr>
+    </w:p>
+    <w:p>
+      <w:pPr>
+        <w:ind w:firstLine="720"/>
+        <w:rPr>
+          <w:rFonts w:ascii="Times New Roman" w:hAnsi="Times New Roman" w:cs="Times New Roman"/>
+          <w:sz w:val="26"/>
+          <w:szCs w:val="26"/>
+        </w:rPr>
+      </w:pPr>
+      <w:r>
+        <w:rPr>
+          <w:rFonts w:ascii="Times New Roman" w:hAnsi="Times New Roman" w:cs="Times New Roman"/>
+          <w:sz w:val="26"/>
+          <w:szCs w:val="26"/>
+        </w:rPr>
+        <w:t>Sau khi xác địch xong bản vẽ CSDL cùng với các thuộc tính cần thực hiện, ta tiến hành xây dựng CSDL theo bản vẽ. Hình vẽ CSDL hoàn chỉnh như sau:</w:t>
+      </w:r>
+    </w:p>
+    <w:p>
+      <w:pPr>
+        <w:ind w:left="-1276"/>
+        <w:jc w:val="center"/>
+        <w:rPr>
+          <w:rFonts w:ascii="Times New Roman" w:hAnsi="Times New Roman" w:cs="Times New Roman"/>
+          <w:sz w:val="26"/>
+          <w:szCs w:val="26"/>
+        </w:rPr>
+      </w:pPr>
+      <w:r>
+        <w:rPr>
+          <w:rFonts w:ascii="Times New Roman" w:hAnsi="Times New Roman" w:cs="Times New Roman"/>
+          <w:sz w:val="26"/>
+          <w:szCs w:val="26"/>
+        </w:rPr>
+        <w:drawing>
+          <wp:inline distT="0" distB="0" distL="0" distR="0" wp14:anchorId="66208D69" wp14:editId="4435E522">
+            <wp:extent cx="7490765" cy="3983871"/>
+            <wp:effectExtent l="0" t="0" r="0" b="0"/>
+            <wp:docPr id="2" name="Picture 2" descr="A screenshot of a computer&#10;&#10;Description automatically generated with low confidence"/>
+            <wp:cNvGraphicFramePr>
+              <a:graphicFrameLocks xmlns:a="http://schemas.openxmlformats.org/drawingml/2006/main" noChangeAspect="1"/>
+            </wp:cNvGraphicFramePr>
+            <a:graphic xmlns:a="http://schemas.openxmlformats.org/drawingml/2006/main">
+              <a:graphicData uri="http://schemas.openxmlformats.org/drawingml/2006/picture">
+                <pic:pic xmlns:pic="http://schemas.openxmlformats.org/drawingml/2006/picture">
+                  <pic:nvPicPr>
+                    <pic:cNvPr id="2" name="Picture 2" descr="A screenshot of a computer&#10;&#10;Description automatically generated with low confidence"/>
+                    <pic:cNvPicPr/>
+                  </pic:nvPicPr>
+                  <pic:blipFill>
+                    <a:blip r:embed="rId8"/>
+                    <a:stretch>
+                      <a:fillRect/>
+                    </a:stretch>
+                  </pic:blipFill>
+                  <pic:spPr>
+                    <a:xfrm>
+                      <a:off x="0" y="0"/>
+                      <a:ext cx="7523477" cy="4001268"/>
+                    </a:xfrm>
+                    <a:prstGeom prst="rect">
+                      <a:avLst/>
+                    </a:prstGeom>
+                  </pic:spPr>
+                </pic:pic>
+              </a:graphicData>
+            </a:graphic>
+          </wp:inline>
+        </w:drawing>
+      </w:r>
+    </w:p>
+    <w:p>
+      <w:pPr>
+        <w:spacing w:line="360" w:lineRule="auto"/>
+        <w:jc w:val="center"/>
+        <w:rPr>
+          <w:rFonts w:ascii="Times New Roman" w:hAnsi="Times New Roman" w:cs="Times New Roman"/>
+          <w:sz w:val="26"/>
+          <w:szCs w:val="26"/>
+        </w:rPr>
+      </w:pPr>
+      <w:r>
+        <w:rPr>
+          <w:rFonts w:ascii="Times New Roman" w:hAnsi="Times New Roman" w:cs="Times New Roman"/>
+          <w:color w:val="808080" w:themeColor="background1" w:themeShade="80"/>
+          <w:sz w:val="26"/>
+          <w:szCs w:val="26"/>
+        </w:rPr>
+        <w:t xml:space="preserve">CSDL </w:t>
+      </w:r>
+      <w:r>
+        <w:rPr>
+          <w:rFonts w:ascii="Times New Roman" w:hAnsi="Times New Roman" w:cs="Times New Roman"/>
+          <w:color w:val="808080" w:themeColor="background1" w:themeShade="80"/>
+          <w:sz w:val="26"/>
+          <w:szCs w:val="26"/>
+        </w:rPr>
+        <w:t>hoàn chỉnh</w:t>
+      </w:r>
+    </w:p>
     <w:sectPr>
       <w:pgSz w:w="12240" w:h="15840"/>
       <w:pgMar w:top="1440" w:right="1440" w:bottom="1440" w:left="1440" w:header="720" w:footer="720" w:gutter="0"/>
@@ -6611,4 +8310,16 @@
     </a:ext>
   </a:extLst>
 </a:theme>
+</file>
+
+<file path=customXml/item1.xml><?xml version="1.0" encoding="utf-8"?>
+<b:Sources xmlns:b="http://schemas.openxmlformats.org/officeDocument/2006/bibliography" xmlns="http://schemas.openxmlformats.org/officeDocument/2006/bibliography" SelectedStyle="\APASixthEditionOfficeOnline.xsl" StyleName="APA" Version="6"/>
+</file>
+
+<file path=customXml/itemProps1.xml><?xml version="1.0" encoding="utf-8"?>
+<ds:datastoreItem xmlns:ds="http://schemas.openxmlformats.org/officeDocument/2006/customXml" ds:itemID="{C8A77063-5FF1-4C20-B153-0BD786F49F59}">
+  <ds:schemaRefs>
+    <ds:schemaRef ds:uri="http://schemas.openxmlformats.org/officeDocument/2006/bibliography"/>
+  </ds:schemaRefs>
+</ds:datastoreItem>
 </file>
</xml_diff>